<commit_message>
Made report for both tasks
</commit_message>
<xml_diff>
--- a/Task1/Звіт.docx
+++ b/Task1/Звіт.docx
@@ -4,6 +4,836 @@
   <w:body>
     <w:p>
       <w:pPr>
+        <w:spacing w:after="0"/>
+        <w:jc w:val="center"/>
+        <w:outlineLvl w:val="1"/>
+        <w:rPr>
+          <w:rFonts w:ascii="Times New Roman" w:eastAsia="Times New Roman" w:hAnsi="Times New Roman" w:cs="Times New Roman"/>
+          <w:b/>
+          <w:bCs/>
+          <w:sz w:val="28"/>
+          <w:szCs w:val="28"/>
+          <w:lang w:val="uk-UA" w:eastAsia="ru-RU"/>
+        </w:rPr>
+      </w:pPr>
+      <w:r>
+        <w:rPr>
+          <w:rFonts w:ascii="Times New Roman" w:eastAsia="Times New Roman" w:hAnsi="Times New Roman" w:cs="Times New Roman"/>
+          <w:b/>
+          <w:bCs/>
+          <w:sz w:val="28"/>
+          <w:szCs w:val="28"/>
+          <w:lang w:val="uk-UA" w:eastAsia="ru-RU"/>
+        </w:rPr>
+        <w:t>МІНІСТЕРСТВО ОСВІТИ І НАУКИ УКРАЇНИ</w:t>
+      </w:r>
+    </w:p>
+    <w:p>
+      <w:pPr>
+        <w:spacing w:after="0"/>
+        <w:jc w:val="center"/>
+        <w:rPr>
+          <w:rFonts w:ascii="Times New Roman" w:eastAsia="Times New Roman" w:hAnsi="Times New Roman" w:cs="Times New Roman"/>
+          <w:b/>
+          <w:sz w:val="28"/>
+          <w:szCs w:val="28"/>
+          <w:lang w:val="uk-UA" w:eastAsia="ru-RU"/>
+        </w:rPr>
+      </w:pPr>
+      <w:r>
+        <w:rPr>
+          <w:rFonts w:ascii="Times New Roman" w:eastAsia="Times New Roman" w:hAnsi="Times New Roman" w:cs="Times New Roman"/>
+          <w:b/>
+          <w:sz w:val="28"/>
+          <w:szCs w:val="28"/>
+          <w:lang w:val="uk-UA" w:eastAsia="ru-RU"/>
+        </w:rPr>
+        <w:t>Національний технічний університет</w:t>
+      </w:r>
+    </w:p>
+    <w:p>
+      <w:pPr>
+        <w:spacing w:after="0"/>
+        <w:jc w:val="center"/>
+        <w:rPr>
+          <w:rFonts w:ascii="Times New Roman" w:eastAsia="Times New Roman" w:hAnsi="Times New Roman" w:cs="Times New Roman"/>
+          <w:b/>
+          <w:sz w:val="28"/>
+          <w:szCs w:val="28"/>
+          <w:lang w:val="uk-UA" w:eastAsia="ru-RU"/>
+        </w:rPr>
+      </w:pPr>
+      <w:r>
+        <w:rPr>
+          <w:rFonts w:ascii="Times New Roman" w:eastAsia="Times New Roman" w:hAnsi="Times New Roman" w:cs="Times New Roman"/>
+          <w:b/>
+          <w:sz w:val="28"/>
+          <w:szCs w:val="28"/>
+          <w:lang w:val="uk-UA" w:eastAsia="ru-RU"/>
+        </w:rPr>
+        <w:t>«Дніпровська політехніка»</w:t>
+      </w:r>
+    </w:p>
+    <w:p>
+      <w:pPr>
+        <w:spacing w:after="0"/>
+        <w:jc w:val="center"/>
+        <w:rPr>
+          <w:rFonts w:ascii="Times New Roman" w:eastAsia="Times New Roman" w:hAnsi="Times New Roman" w:cs="Times New Roman"/>
+          <w:b/>
+          <w:sz w:val="28"/>
+          <w:szCs w:val="28"/>
+          <w:lang w:val="uk-UA" w:eastAsia="ru-RU"/>
+        </w:rPr>
+      </w:pPr>
+    </w:p>
+    <w:p>
+      <w:pPr>
+        <w:spacing w:after="0"/>
+        <w:jc w:val="center"/>
+        <w:rPr>
+          <w:rFonts w:ascii="Times New Roman" w:eastAsia="Times New Roman" w:hAnsi="Times New Roman" w:cs="Times New Roman"/>
+          <w:sz w:val="28"/>
+          <w:szCs w:val="28"/>
+          <w:lang w:val="uk-UA" w:eastAsia="ru-RU"/>
+        </w:rPr>
+      </w:pPr>
+      <w:r>
+        <w:rPr>
+          <w:rFonts w:ascii="Times New Roman" w:eastAsia="Times New Roman" w:hAnsi="Times New Roman" w:cs="Times New Roman"/>
+          <w:noProof/>
+          <w:sz w:val="28"/>
+          <w:szCs w:val="28"/>
+          <w:lang w:eastAsia="ru-RU"/>
+        </w:rPr>
+        <w:drawing>
+          <wp:inline distT="0" distB="0" distL="0" distR="0" wp14:anchorId="2BD0F6E8" wp14:editId="0A9CFB86">
+            <wp:extent cx="1270635" cy="1353820"/>
+            <wp:effectExtent l="0" t="0" r="5715" b="0"/>
+            <wp:docPr id="5" name="Рисунок 2"/>
+            <wp:cNvGraphicFramePr>
+              <a:graphicFrameLocks xmlns:a="http://schemas.openxmlformats.org/drawingml/2006/main" noChangeAspect="1"/>
+            </wp:cNvGraphicFramePr>
+            <a:graphic xmlns:a="http://schemas.openxmlformats.org/drawingml/2006/main">
+              <a:graphicData uri="http://schemas.openxmlformats.org/drawingml/2006/picture">
+                <pic:pic xmlns:pic="http://schemas.openxmlformats.org/drawingml/2006/picture">
+                  <pic:nvPicPr>
+                    <pic:cNvPr id="0" name="Рисунок 2"/>
+                    <pic:cNvPicPr>
+                      <a:picLocks noChangeAspect="1" noChangeArrowheads="1"/>
+                    </pic:cNvPicPr>
+                  </pic:nvPicPr>
+                  <pic:blipFill>
+                    <a:blip r:embed="rId6" cstate="print">
+                      <a:extLst>
+                        <a:ext uri="{28A0092B-C50C-407E-A947-70E740481C1C}">
+                          <a14:useLocalDpi xmlns:a14="http://schemas.microsoft.com/office/drawing/2010/main" val="0"/>
+                        </a:ext>
+                      </a:extLst>
+                    </a:blip>
+                    <a:srcRect/>
+                    <a:stretch>
+                      <a:fillRect/>
+                    </a:stretch>
+                  </pic:blipFill>
+                  <pic:spPr bwMode="auto">
+                    <a:xfrm>
+                      <a:off x="0" y="0"/>
+                      <a:ext cx="1270635" cy="1353820"/>
+                    </a:xfrm>
+                    <a:prstGeom prst="rect">
+                      <a:avLst/>
+                    </a:prstGeom>
+                    <a:noFill/>
+                    <a:ln>
+                      <a:noFill/>
+                    </a:ln>
+                  </pic:spPr>
+                </pic:pic>
+              </a:graphicData>
+            </a:graphic>
+          </wp:inline>
+        </w:drawing>
+      </w:r>
+    </w:p>
+    <w:p>
+      <w:pPr>
+        <w:spacing w:after="0"/>
+        <w:jc w:val="center"/>
+        <w:rPr>
+          <w:rFonts w:ascii="Times New Roman" w:eastAsia="Times New Roman" w:hAnsi="Times New Roman" w:cs="Times New Roman"/>
+          <w:sz w:val="28"/>
+          <w:szCs w:val="28"/>
+          <w:lang w:val="uk-UA" w:eastAsia="ru-RU"/>
+        </w:rPr>
+      </w:pPr>
+    </w:p>
+    <w:p>
+      <w:pPr>
+        <w:spacing w:after="0"/>
+        <w:jc w:val="center"/>
+        <w:rPr>
+          <w:rFonts w:ascii="Times New Roman" w:eastAsia="Times New Roman" w:hAnsi="Times New Roman" w:cs="Times New Roman"/>
+          <w:b/>
+          <w:sz w:val="28"/>
+          <w:szCs w:val="28"/>
+          <w:lang w:val="uk-UA" w:eastAsia="ru-RU"/>
+        </w:rPr>
+      </w:pPr>
+      <w:r>
+        <w:rPr>
+          <w:rFonts w:ascii="Times New Roman" w:eastAsia="Times New Roman" w:hAnsi="Times New Roman" w:cs="Times New Roman"/>
+          <w:b/>
+          <w:sz w:val="28"/>
+          <w:szCs w:val="28"/>
+          <w:lang w:val="uk-UA" w:eastAsia="ru-RU"/>
+        </w:rPr>
+        <w:t>Кафедра програмного забезпечення комп’ютерних систем</w:t>
+      </w:r>
+    </w:p>
+    <w:p>
+      <w:pPr>
+        <w:spacing w:after="0"/>
+        <w:jc w:val="center"/>
+        <w:rPr>
+          <w:rFonts w:ascii="Times New Roman" w:eastAsia="Times New Roman" w:hAnsi="Times New Roman" w:cs="Times New Roman"/>
+          <w:sz w:val="28"/>
+          <w:szCs w:val="28"/>
+          <w:lang w:val="uk-UA" w:eastAsia="ru-RU"/>
+        </w:rPr>
+      </w:pPr>
+    </w:p>
+    <w:p>
+      <w:pPr>
+        <w:spacing w:after="0"/>
+        <w:jc w:val="center"/>
+        <w:rPr>
+          <w:rFonts w:ascii="Times New Roman" w:eastAsia="Times New Roman" w:hAnsi="Times New Roman" w:cs="Times New Roman"/>
+          <w:sz w:val="28"/>
+          <w:szCs w:val="28"/>
+          <w:lang w:val="uk-UA" w:eastAsia="ru-RU"/>
+        </w:rPr>
+      </w:pPr>
+    </w:p>
+    <w:p>
+      <w:pPr>
+        <w:spacing w:after="0"/>
+        <w:jc w:val="center"/>
+        <w:rPr>
+          <w:rFonts w:ascii="Times New Roman" w:eastAsia="Times New Roman" w:hAnsi="Times New Roman" w:cs="Times New Roman"/>
+          <w:sz w:val="28"/>
+          <w:szCs w:val="28"/>
+          <w:lang w:val="uk-UA" w:eastAsia="ru-RU"/>
+        </w:rPr>
+      </w:pPr>
+    </w:p>
+    <w:p>
+      <w:pPr>
+        <w:spacing w:after="0"/>
+        <w:jc w:val="center"/>
+        <w:rPr>
+          <w:rFonts w:ascii="Times New Roman" w:eastAsia="Times New Roman" w:hAnsi="Times New Roman" w:cs="Times New Roman"/>
+          <w:sz w:val="28"/>
+          <w:szCs w:val="28"/>
+          <w:lang w:val="uk-UA" w:eastAsia="ru-RU"/>
+        </w:rPr>
+      </w:pPr>
+    </w:p>
+    <w:p>
+      <w:pPr>
+        <w:spacing w:after="0"/>
+        <w:jc w:val="center"/>
+        <w:rPr>
+          <w:rFonts w:ascii="Times New Roman" w:eastAsia="Times New Roman" w:hAnsi="Times New Roman" w:cs="Times New Roman"/>
+          <w:sz w:val="28"/>
+          <w:szCs w:val="28"/>
+          <w:lang w:val="uk-UA" w:eastAsia="ru-RU"/>
+        </w:rPr>
+      </w:pPr>
+    </w:p>
+    <w:p>
+      <w:pPr>
+        <w:spacing w:after="0"/>
+        <w:jc w:val="center"/>
+        <w:rPr>
+          <w:rFonts w:ascii="Times New Roman" w:eastAsia="Times New Roman" w:hAnsi="Times New Roman" w:cs="Times New Roman"/>
+          <w:sz w:val="28"/>
+          <w:szCs w:val="28"/>
+          <w:lang w:val="uk-UA" w:eastAsia="ru-RU"/>
+        </w:rPr>
+      </w:pPr>
+      <w:r>
+        <w:rPr>
+          <w:rFonts w:ascii="Times New Roman" w:eastAsia="Times New Roman" w:hAnsi="Times New Roman" w:cs="Times New Roman"/>
+          <w:sz w:val="28"/>
+          <w:szCs w:val="28"/>
+          <w:lang w:val="uk-UA" w:eastAsia="ru-RU"/>
+        </w:rPr>
+        <w:t>ЗВІТ</w:t>
+      </w:r>
+    </w:p>
+    <w:p>
+      <w:pPr>
+        <w:spacing w:after="0"/>
+        <w:jc w:val="center"/>
+        <w:rPr>
+          <w:rFonts w:ascii="Times New Roman" w:eastAsia="Times New Roman" w:hAnsi="Times New Roman" w:cs="Times New Roman"/>
+          <w:sz w:val="28"/>
+          <w:szCs w:val="28"/>
+          <w:lang w:val="uk-UA" w:eastAsia="ru-RU"/>
+        </w:rPr>
+      </w:pPr>
+      <w:r>
+        <w:rPr>
+          <w:rFonts w:ascii="Times New Roman" w:eastAsia="Times New Roman" w:hAnsi="Times New Roman" w:cs="Times New Roman"/>
+          <w:sz w:val="28"/>
+          <w:szCs w:val="28"/>
+          <w:lang w:val="uk-UA" w:eastAsia="ru-RU"/>
+        </w:rPr>
+        <w:t xml:space="preserve">з </w:t>
+      </w:r>
+      <w:r>
+        <w:rPr>
+          <w:rFonts w:ascii="Times New Roman" w:eastAsia="Times New Roman" w:hAnsi="Times New Roman" w:cs="Times New Roman"/>
+          <w:sz w:val="28"/>
+          <w:szCs w:val="28"/>
+          <w:lang w:val="uk-UA" w:eastAsia="ru-RU"/>
+        </w:rPr>
+        <w:t>лабораторної</w:t>
+      </w:r>
+      <w:r>
+        <w:rPr>
+          <w:rFonts w:ascii="Times New Roman" w:eastAsia="Times New Roman" w:hAnsi="Times New Roman" w:cs="Times New Roman"/>
+          <w:sz w:val="28"/>
+          <w:szCs w:val="28"/>
+          <w:lang w:val="uk-UA" w:eastAsia="ru-RU"/>
+        </w:rPr>
+        <w:t xml:space="preserve"> роботи №1</w:t>
+      </w:r>
+    </w:p>
+    <w:p>
+      <w:pPr>
+        <w:spacing w:after="0"/>
+        <w:jc w:val="center"/>
+        <w:rPr>
+          <w:rFonts w:ascii="Times New Roman" w:eastAsia="Times New Roman" w:hAnsi="Times New Roman" w:cs="Times New Roman"/>
+          <w:sz w:val="28"/>
+          <w:szCs w:val="28"/>
+          <w:lang w:val="uk-UA" w:eastAsia="ru-RU"/>
+        </w:rPr>
+      </w:pPr>
+      <w:r>
+        <w:rPr>
+          <w:rFonts w:ascii="Times New Roman" w:eastAsia="Times New Roman" w:hAnsi="Times New Roman" w:cs="Times New Roman"/>
+          <w:sz w:val="28"/>
+          <w:szCs w:val="28"/>
+          <w:lang w:val="uk-UA" w:eastAsia="ru-RU"/>
+        </w:rPr>
+        <w:t xml:space="preserve">з </w:t>
+      </w:r>
+      <w:r>
+        <w:rPr>
+          <w:rFonts w:ascii="Times New Roman" w:eastAsia="Times New Roman" w:hAnsi="Times New Roman" w:cs="Times New Roman"/>
+          <w:sz w:val="28"/>
+          <w:szCs w:val="28"/>
+          <w:lang w:val="uk-UA" w:eastAsia="ru-RU"/>
+        </w:rPr>
+        <w:t>дисципліни «</w:t>
+      </w:r>
+      <w:r>
+        <w:rPr>
+          <w:rFonts w:ascii="Times New Roman" w:hAnsi="Times New Roman" w:cs="Times New Roman"/>
+          <w:w w:val="95"/>
+          <w:sz w:val="28"/>
+          <w:szCs w:val="28"/>
+          <w:lang w:val="uk-UA"/>
+        </w:rPr>
+        <w:t xml:space="preserve">Методологія </w:t>
+      </w:r>
+      <w:r>
+        <w:rPr>
+          <w:rFonts w:ascii="Times New Roman" w:hAnsi="Times New Roman" w:cs="Times New Roman"/>
+          <w:w w:val="95"/>
+          <w:sz w:val="28"/>
+          <w:szCs w:val="28"/>
+          <w:lang w:val="en-US"/>
+        </w:rPr>
+        <w:t>DevOps</w:t>
+      </w:r>
+      <w:r>
+        <w:rPr>
+          <w:rFonts w:ascii="Times New Roman" w:eastAsia="Times New Roman" w:hAnsi="Times New Roman" w:cs="Times New Roman"/>
+          <w:sz w:val="28"/>
+          <w:szCs w:val="28"/>
+          <w:lang w:val="uk-UA" w:eastAsia="ru-RU"/>
+        </w:rPr>
+        <w:t>»</w:t>
+      </w:r>
+    </w:p>
+    <w:p>
+      <w:pPr>
+        <w:spacing w:after="0"/>
+        <w:rPr>
+          <w:rFonts w:ascii="Times New Roman" w:eastAsia="Times New Roman" w:hAnsi="Times New Roman" w:cs="Times New Roman"/>
+          <w:bCs/>
+          <w:sz w:val="28"/>
+          <w:szCs w:val="28"/>
+          <w:lang w:val="uk-UA" w:eastAsia="ru-RU"/>
+        </w:rPr>
+      </w:pPr>
+    </w:p>
+    <w:p>
+      <w:pPr>
+        <w:spacing w:after="0"/>
+        <w:rPr>
+          <w:rFonts w:ascii="Times New Roman" w:eastAsia="Times New Roman" w:hAnsi="Times New Roman" w:cs="Times New Roman"/>
+          <w:bCs/>
+          <w:sz w:val="28"/>
+          <w:szCs w:val="28"/>
+          <w:lang w:val="uk-UA" w:eastAsia="ru-RU"/>
+        </w:rPr>
+      </w:pPr>
+    </w:p>
+    <w:p>
+      <w:pPr>
+        <w:spacing w:after="0"/>
+        <w:rPr>
+          <w:rFonts w:ascii="Times New Roman" w:eastAsia="Times New Roman" w:hAnsi="Times New Roman" w:cs="Times New Roman"/>
+          <w:bCs/>
+          <w:sz w:val="28"/>
+          <w:szCs w:val="28"/>
+          <w:lang w:val="uk-UA" w:eastAsia="ru-RU"/>
+        </w:rPr>
+      </w:pPr>
+    </w:p>
+    <w:p>
+      <w:pPr>
+        <w:spacing w:after="0"/>
+        <w:rPr>
+          <w:rFonts w:ascii="Times New Roman" w:eastAsia="Times New Roman" w:hAnsi="Times New Roman" w:cs="Times New Roman"/>
+          <w:bCs/>
+          <w:sz w:val="28"/>
+          <w:szCs w:val="28"/>
+          <w:lang w:val="uk-UA" w:eastAsia="ru-RU"/>
+        </w:rPr>
+      </w:pPr>
+    </w:p>
+    <w:p>
+      <w:pPr>
+        <w:spacing w:after="0"/>
+        <w:rPr>
+          <w:rFonts w:ascii="Times New Roman" w:eastAsia="Times New Roman" w:hAnsi="Times New Roman" w:cs="Times New Roman"/>
+          <w:bCs/>
+          <w:sz w:val="28"/>
+          <w:szCs w:val="28"/>
+          <w:lang w:val="uk-UA" w:eastAsia="ru-RU"/>
+        </w:rPr>
+      </w:pPr>
+    </w:p>
+    <w:p>
+      <w:pPr>
+        <w:spacing w:after="0"/>
+        <w:rPr>
+          <w:rFonts w:ascii="Times New Roman" w:eastAsia="Times New Roman" w:hAnsi="Times New Roman" w:cs="Times New Roman"/>
+          <w:bCs/>
+          <w:sz w:val="28"/>
+          <w:szCs w:val="28"/>
+          <w:lang w:val="uk-UA" w:eastAsia="ru-RU"/>
+        </w:rPr>
+      </w:pPr>
+    </w:p>
+    <w:p>
+      <w:pPr>
+        <w:spacing w:after="0"/>
+        <w:rPr>
+          <w:rFonts w:ascii="Times New Roman" w:eastAsia="Times New Roman" w:hAnsi="Times New Roman" w:cs="Times New Roman"/>
+          <w:bCs/>
+          <w:sz w:val="28"/>
+          <w:szCs w:val="28"/>
+          <w:lang w:val="uk-UA" w:eastAsia="ru-RU"/>
+        </w:rPr>
+      </w:pPr>
+    </w:p>
+    <w:p>
+      <w:pPr>
+        <w:spacing w:after="0"/>
+        <w:rPr>
+          <w:rFonts w:ascii="Times New Roman" w:eastAsia="Times New Roman" w:hAnsi="Times New Roman" w:cs="Times New Roman"/>
+          <w:bCs/>
+          <w:sz w:val="28"/>
+          <w:szCs w:val="28"/>
+          <w:lang w:val="uk-UA" w:eastAsia="ru-RU"/>
+        </w:rPr>
+      </w:pPr>
+    </w:p>
+    <w:p>
+      <w:pPr>
+        <w:spacing w:after="0"/>
+        <w:jc w:val="right"/>
+        <w:rPr>
+          <w:rFonts w:ascii="Times New Roman" w:eastAsia="Times New Roman" w:hAnsi="Times New Roman" w:cs="Times New Roman"/>
+          <w:bCs/>
+          <w:sz w:val="28"/>
+          <w:szCs w:val="28"/>
+          <w:lang w:val="uk-UA" w:eastAsia="ru-RU"/>
+        </w:rPr>
+      </w:pPr>
+      <w:r>
+        <w:rPr>
+          <w:rFonts w:ascii="Times New Roman" w:eastAsia="Times New Roman" w:hAnsi="Times New Roman" w:cs="Times New Roman"/>
+          <w:bCs/>
+          <w:sz w:val="28"/>
+          <w:szCs w:val="28"/>
+          <w:lang w:val="uk-UA" w:eastAsia="ru-RU"/>
+        </w:rPr>
+        <w:t>Викона</w:t>
+      </w:r>
+      <w:r>
+        <w:rPr>
+          <w:rFonts w:ascii="Times New Roman" w:eastAsia="Times New Roman" w:hAnsi="Times New Roman" w:cs="Times New Roman"/>
+          <w:bCs/>
+          <w:sz w:val="28"/>
+          <w:szCs w:val="28"/>
+          <w:lang w:val="uk-UA" w:eastAsia="ru-RU"/>
+        </w:rPr>
+        <w:t>в</w:t>
+      </w:r>
+      <w:r>
+        <w:rPr>
+          <w:rFonts w:ascii="Times New Roman" w:eastAsia="Times New Roman" w:hAnsi="Times New Roman" w:cs="Times New Roman"/>
+          <w:bCs/>
+          <w:sz w:val="28"/>
+          <w:szCs w:val="28"/>
+          <w:lang w:val="uk-UA" w:eastAsia="ru-RU"/>
+        </w:rPr>
+        <w:t xml:space="preserve">: </w:t>
+      </w:r>
+    </w:p>
+    <w:p>
+      <w:pPr>
+        <w:spacing w:after="0"/>
+        <w:jc w:val="right"/>
+        <w:rPr>
+          <w:rFonts w:ascii="Times New Roman" w:eastAsia="Times New Roman" w:hAnsi="Times New Roman" w:cs="Times New Roman"/>
+          <w:bCs/>
+          <w:sz w:val="28"/>
+          <w:szCs w:val="28"/>
+          <w:lang w:val="uk-UA" w:eastAsia="ru-RU"/>
+        </w:rPr>
+      </w:pPr>
+      <w:r>
+        <w:rPr>
+          <w:rFonts w:ascii="Times New Roman" w:eastAsia="Times New Roman" w:hAnsi="Times New Roman" w:cs="Times New Roman"/>
+          <w:bCs/>
+          <w:sz w:val="28"/>
+          <w:szCs w:val="28"/>
+          <w:lang w:val="uk-UA" w:eastAsia="ru-RU"/>
+        </w:rPr>
+        <w:t>студент групи 121м-20-1</w:t>
+      </w:r>
+    </w:p>
+    <w:p>
+      <w:pPr>
+        <w:spacing w:after="0"/>
+        <w:ind w:left="4395"/>
+        <w:jc w:val="right"/>
+        <w:rPr>
+          <w:rFonts w:ascii="Times New Roman" w:eastAsia="Times New Roman" w:hAnsi="Times New Roman" w:cs="Times New Roman"/>
+          <w:bCs/>
+          <w:sz w:val="28"/>
+          <w:szCs w:val="28"/>
+          <w:lang w:val="uk-UA" w:eastAsia="ru-RU"/>
+        </w:rPr>
+      </w:pPr>
+      <w:r>
+        <w:rPr>
+          <w:rFonts w:ascii="Times New Roman" w:eastAsia="Times New Roman" w:hAnsi="Times New Roman" w:cs="Times New Roman"/>
+          <w:bCs/>
+          <w:sz w:val="28"/>
+          <w:szCs w:val="28"/>
+          <w:lang w:val="uk-UA" w:eastAsia="ru-RU"/>
+        </w:rPr>
+        <w:t>Таран Данило Григорович</w:t>
+      </w:r>
+    </w:p>
+    <w:p>
+      <w:pPr>
+        <w:spacing w:after="0"/>
+        <w:ind w:left="5940"/>
+        <w:jc w:val="right"/>
+        <w:rPr>
+          <w:rFonts w:ascii="Times New Roman" w:eastAsia="Times New Roman" w:hAnsi="Times New Roman" w:cs="Times New Roman"/>
+          <w:bCs/>
+          <w:sz w:val="28"/>
+          <w:szCs w:val="28"/>
+          <w:lang w:val="uk-UA" w:eastAsia="ru-RU"/>
+        </w:rPr>
+      </w:pPr>
+    </w:p>
+    <w:p>
+      <w:pPr>
+        <w:spacing w:after="0"/>
+        <w:jc w:val="right"/>
+        <w:outlineLvl w:val="1"/>
+        <w:rPr>
+          <w:rFonts w:ascii="Times New Roman" w:eastAsia="Times New Roman" w:hAnsi="Times New Roman" w:cs="Times New Roman"/>
+          <w:bCs/>
+          <w:sz w:val="28"/>
+          <w:szCs w:val="28"/>
+          <w:lang w:val="uk-UA" w:eastAsia="ru-RU"/>
+        </w:rPr>
+      </w:pPr>
+      <w:r>
+        <w:rPr>
+          <w:rFonts w:ascii="Times New Roman" w:eastAsia="Times New Roman" w:hAnsi="Times New Roman" w:cs="Times New Roman"/>
+          <w:bCs/>
+          <w:sz w:val="28"/>
+          <w:szCs w:val="28"/>
+          <w:lang w:val="uk-UA" w:eastAsia="ru-RU"/>
+        </w:rPr>
+        <w:t>Перевіри</w:t>
+      </w:r>
+      <w:r>
+        <w:rPr>
+          <w:rFonts w:ascii="Times New Roman" w:eastAsia="Times New Roman" w:hAnsi="Times New Roman" w:cs="Times New Roman"/>
+          <w:bCs/>
+          <w:sz w:val="28"/>
+          <w:szCs w:val="28"/>
+          <w:lang w:val="uk-UA" w:eastAsia="ru-RU"/>
+        </w:rPr>
+        <w:t>ла</w:t>
+      </w:r>
+      <w:r>
+        <w:rPr>
+          <w:rFonts w:ascii="Times New Roman" w:eastAsia="Times New Roman" w:hAnsi="Times New Roman" w:cs="Times New Roman"/>
+          <w:bCs/>
+          <w:sz w:val="28"/>
+          <w:szCs w:val="28"/>
+          <w:lang w:val="uk-UA" w:eastAsia="ru-RU"/>
+        </w:rPr>
+        <w:t xml:space="preserve">: </w:t>
+      </w:r>
+    </w:p>
+    <w:p>
+      <w:pPr>
+        <w:spacing w:after="0"/>
+        <w:jc w:val="right"/>
+        <w:outlineLvl w:val="1"/>
+        <w:rPr>
+          <w:rFonts w:ascii="Times New Roman" w:eastAsia="Times New Roman" w:hAnsi="Times New Roman" w:cs="Times New Roman"/>
+          <w:bCs/>
+          <w:sz w:val="28"/>
+          <w:szCs w:val="28"/>
+          <w:lang w:val="uk-UA" w:eastAsia="ru-RU"/>
+        </w:rPr>
+      </w:pPr>
+      <w:r>
+        <w:rPr>
+          <w:rFonts w:ascii="Times New Roman" w:eastAsia="Times New Roman" w:hAnsi="Times New Roman" w:cs="Times New Roman"/>
+          <w:bCs/>
+          <w:sz w:val="28"/>
+          <w:szCs w:val="28"/>
+          <w:lang w:val="uk-UA" w:eastAsia="ru-RU"/>
+        </w:rPr>
+        <w:t>зав</w:t>
+      </w:r>
+      <w:r>
+        <w:rPr>
+          <w:rFonts w:ascii="Times New Roman" w:eastAsia="Times New Roman" w:hAnsi="Times New Roman" w:cs="Times New Roman"/>
+          <w:bCs/>
+          <w:sz w:val="28"/>
+          <w:szCs w:val="28"/>
+          <w:lang w:val="uk-UA" w:eastAsia="ru-RU"/>
+        </w:rPr>
+        <w:t>.</w:t>
+      </w:r>
+      <w:r>
+        <w:rPr>
+          <w:rFonts w:ascii="Times New Roman" w:eastAsia="Times New Roman" w:hAnsi="Times New Roman" w:cs="Times New Roman"/>
+          <w:bCs/>
+          <w:sz w:val="28"/>
+          <w:szCs w:val="28"/>
+          <w:lang w:val="uk-UA" w:eastAsia="ru-RU"/>
+        </w:rPr>
+        <w:t xml:space="preserve"> кафедри</w:t>
+      </w:r>
+      <w:r>
+        <w:rPr>
+          <w:rFonts w:ascii="Times New Roman" w:eastAsia="Times New Roman" w:hAnsi="Times New Roman" w:cs="Times New Roman"/>
+          <w:bCs/>
+          <w:sz w:val="28"/>
+          <w:szCs w:val="28"/>
+          <w:lang w:val="uk-UA" w:eastAsia="ru-RU"/>
+        </w:rPr>
+        <w:t xml:space="preserve"> </w:t>
+      </w:r>
+      <w:r>
+        <w:rPr>
+          <w:rFonts w:ascii="Times New Roman" w:eastAsia="Times New Roman" w:hAnsi="Times New Roman" w:cs="Times New Roman"/>
+          <w:bCs/>
+          <w:sz w:val="28"/>
+          <w:szCs w:val="28"/>
+          <w:lang w:val="uk-UA" w:eastAsia="ru-RU"/>
+        </w:rPr>
+        <w:t>Удовік</w:t>
+      </w:r>
+      <w:r>
+        <w:rPr>
+          <w:rFonts w:ascii="Times New Roman" w:eastAsia="Times New Roman" w:hAnsi="Times New Roman" w:cs="Times New Roman"/>
+          <w:bCs/>
+          <w:sz w:val="28"/>
+          <w:szCs w:val="28"/>
+          <w:lang w:val="uk-UA" w:eastAsia="ru-RU"/>
+        </w:rPr>
+        <w:t xml:space="preserve"> </w:t>
+      </w:r>
+      <w:r>
+        <w:rPr>
+          <w:rFonts w:ascii="Times New Roman" w:eastAsia="Times New Roman" w:hAnsi="Times New Roman" w:cs="Times New Roman"/>
+          <w:bCs/>
+          <w:sz w:val="28"/>
+          <w:szCs w:val="28"/>
+          <w:lang w:val="uk-UA" w:eastAsia="ru-RU"/>
+        </w:rPr>
+        <w:t>І.М</w:t>
+      </w:r>
+      <w:r>
+        <w:rPr>
+          <w:rFonts w:ascii="Times New Roman" w:eastAsia="Times New Roman" w:hAnsi="Times New Roman" w:cs="Times New Roman"/>
+          <w:bCs/>
+          <w:sz w:val="28"/>
+          <w:szCs w:val="28"/>
+          <w:lang w:val="uk-UA" w:eastAsia="ru-RU"/>
+        </w:rPr>
+        <w:t>.</w:t>
+      </w:r>
+    </w:p>
+    <w:p>
+      <w:pPr>
+        <w:spacing w:after="0"/>
+        <w:jc w:val="right"/>
+        <w:outlineLvl w:val="1"/>
+        <w:rPr>
+          <w:rFonts w:ascii="Times New Roman" w:eastAsia="Times New Roman" w:hAnsi="Times New Roman" w:cs="Times New Roman"/>
+          <w:bCs/>
+          <w:sz w:val="28"/>
+          <w:szCs w:val="28"/>
+          <w:lang w:val="uk-UA" w:eastAsia="ru-RU"/>
+        </w:rPr>
+      </w:pPr>
+    </w:p>
+    <w:p>
+      <w:pPr>
+        <w:spacing w:after="0"/>
+        <w:outlineLvl w:val="1"/>
+        <w:rPr>
+          <w:rFonts w:ascii="Times New Roman" w:eastAsia="Times New Roman" w:hAnsi="Times New Roman" w:cs="Times New Roman"/>
+          <w:bCs/>
+          <w:sz w:val="28"/>
+          <w:szCs w:val="28"/>
+          <w:lang w:val="uk-UA" w:eastAsia="ru-RU"/>
+        </w:rPr>
+      </w:pPr>
+    </w:p>
+    <w:p>
+      <w:pPr>
+        <w:spacing w:after="0"/>
+        <w:outlineLvl w:val="1"/>
+        <w:rPr>
+          <w:rFonts w:ascii="Times New Roman" w:eastAsia="Times New Roman" w:hAnsi="Times New Roman" w:cs="Times New Roman"/>
+          <w:bCs/>
+          <w:sz w:val="28"/>
+          <w:szCs w:val="28"/>
+          <w:lang w:val="uk-UA" w:eastAsia="ru-RU"/>
+        </w:rPr>
+      </w:pPr>
+    </w:p>
+    <w:p>
+      <w:pPr>
+        <w:spacing w:after="0"/>
+        <w:outlineLvl w:val="1"/>
+        <w:rPr>
+          <w:rFonts w:ascii="Times New Roman" w:eastAsia="Times New Roman" w:hAnsi="Times New Roman" w:cs="Times New Roman"/>
+          <w:bCs/>
+          <w:sz w:val="28"/>
+          <w:szCs w:val="28"/>
+          <w:lang w:val="uk-UA" w:eastAsia="ru-RU"/>
+        </w:rPr>
+      </w:pPr>
+    </w:p>
+    <w:p>
+      <w:pPr>
+        <w:spacing w:after="0"/>
+        <w:outlineLvl w:val="1"/>
+        <w:rPr>
+          <w:rFonts w:ascii="Times New Roman" w:eastAsia="Times New Roman" w:hAnsi="Times New Roman" w:cs="Times New Roman"/>
+          <w:bCs/>
+          <w:sz w:val="28"/>
+          <w:szCs w:val="28"/>
+          <w:lang w:val="uk-UA" w:eastAsia="ru-RU"/>
+        </w:rPr>
+      </w:pPr>
+    </w:p>
+    <w:p>
+      <w:pPr>
+        <w:spacing w:after="0"/>
+        <w:jc w:val="center"/>
+        <w:rPr>
+          <w:rFonts w:ascii="Times New Roman" w:eastAsia="Times New Roman" w:hAnsi="Times New Roman" w:cs="Times New Roman"/>
+          <w:b/>
+          <w:sz w:val="28"/>
+          <w:szCs w:val="28"/>
+          <w:lang w:val="uk-UA" w:eastAsia="ru-RU"/>
+        </w:rPr>
+      </w:pPr>
+      <w:r>
+        <w:rPr>
+          <w:rFonts w:ascii="Times New Roman" w:eastAsia="Times New Roman" w:hAnsi="Times New Roman" w:cs="Times New Roman"/>
+          <w:b/>
+          <w:sz w:val="28"/>
+          <w:szCs w:val="28"/>
+          <w:lang w:val="uk-UA" w:eastAsia="ru-RU"/>
+        </w:rPr>
+        <w:t>Дніпро</w:t>
+      </w:r>
+    </w:p>
+    <w:p>
+      <w:pPr>
+        <w:spacing w:line="360" w:lineRule="auto"/>
+        <w:jc w:val="center"/>
+        <w:rPr>
+          <w:rFonts w:ascii="Times New Roman" w:eastAsia="Times New Roman" w:hAnsi="Times New Roman" w:cs="Times New Roman"/>
+          <w:b/>
+          <w:sz w:val="28"/>
+          <w:szCs w:val="28"/>
+          <w:lang w:val="uk-UA" w:eastAsia="ru-RU"/>
+        </w:rPr>
+      </w:pPr>
+      <w:r>
+        <w:rPr>
+          <w:rFonts w:ascii="Times New Roman" w:eastAsia="Times New Roman" w:hAnsi="Times New Roman" w:cs="Times New Roman"/>
+          <w:b/>
+          <w:sz w:val="28"/>
+          <w:szCs w:val="28"/>
+          <w:lang w:val="uk-UA" w:eastAsia="ru-RU"/>
+        </w:rPr>
+        <w:t>202</w:t>
+      </w:r>
+      <w:r>
+        <w:rPr>
+          <w:rFonts w:ascii="Times New Roman" w:eastAsia="Times New Roman" w:hAnsi="Times New Roman" w:cs="Times New Roman"/>
+          <w:b/>
+          <w:sz w:val="28"/>
+          <w:szCs w:val="28"/>
+          <w:lang w:val="uk-UA" w:eastAsia="ru-RU"/>
+        </w:rPr>
+        <w:t>1</w:t>
+      </w:r>
+      <w:bookmarkStart w:id="0" w:name="_GoBack"/>
+      <w:bookmarkEnd w:id="0"/>
+    </w:p>
+    <w:p>
+      <w:pPr>
         <w:spacing w:after="240"/>
         <w:jc w:val="center"/>
         <w:rPr>
@@ -11,7 +841,6 @@
           <w:b/>
           <w:sz w:val="40"/>
           <w:szCs w:val="40"/>
-          <w:lang w:val="en-US"/>
         </w:rPr>
       </w:pPr>
       <w:r>
@@ -22,6 +851,7 @@
           <w:szCs w:val="40"/>
           <w:lang w:val="uk-UA"/>
         </w:rPr>
+        <w:lastRenderedPageBreak/>
         <w:t>№</w:t>
       </w:r>
       <w:r>
@@ -30,7 +860,6 @@
           <w:b/>
           <w:sz w:val="40"/>
           <w:szCs w:val="40"/>
-          <w:lang w:val="en-US"/>
         </w:rPr>
         <w:t xml:space="preserve"> </w:t>
       </w:r>
@@ -40,7 +869,6 @@
           <w:b/>
           <w:sz w:val="40"/>
           <w:szCs w:val="40"/>
-          <w:lang w:val="en-US"/>
         </w:rPr>
         <w:t>1</w:t>
       </w:r>
@@ -62,53 +890,19 @@
           <w:color w:val="000000"/>
           <w:sz w:val="28"/>
           <w:szCs w:val="28"/>
+          <w:lang w:val="uk-UA" w:eastAsia="ru-RU"/>
+        </w:rPr>
+        <w:t>Створити власний репозиторій</w:t>
+      </w:r>
+      <w:r>
+        <w:rPr>
+          <w:rFonts w:ascii="Times New Roman" w:eastAsia="Times New Roman" w:hAnsi="Times New Roman" w:cs="Times New Roman"/>
+          <w:color w:val="000000"/>
+          <w:sz w:val="28"/>
+          <w:szCs w:val="28"/>
           <w:lang w:eastAsia="ru-RU"/>
         </w:rPr>
-        <w:t xml:space="preserve">Создать свой собственный </w:t>
-      </w:r>
-      <w:proofErr w:type="spellStart"/>
-      <w:r>
-        <w:rPr>
-          <w:rFonts w:ascii="Times New Roman" w:eastAsia="Times New Roman" w:hAnsi="Times New Roman" w:cs="Times New Roman"/>
-          <w:color w:val="000000"/>
-          <w:sz w:val="28"/>
-          <w:szCs w:val="28"/>
-          <w:lang w:eastAsia="ru-RU"/>
-        </w:rPr>
-        <w:t>репозиторий</w:t>
-      </w:r>
-      <w:proofErr w:type="spellEnd"/>
-      <w:r>
-        <w:rPr>
-          <w:rFonts w:ascii="Times New Roman" w:eastAsia="Times New Roman" w:hAnsi="Times New Roman" w:cs="Times New Roman"/>
-          <w:color w:val="000000"/>
-          <w:sz w:val="28"/>
-          <w:szCs w:val="28"/>
-          <w:lang w:eastAsia="ru-RU"/>
-        </w:rPr>
-        <w:t xml:space="preserve"> на </w:t>
-      </w:r>
-      <w:proofErr w:type="spellStart"/>
-      <w:r>
-        <w:rPr>
-          <w:rFonts w:ascii="Times New Roman" w:eastAsia="Times New Roman" w:hAnsi="Times New Roman" w:cs="Times New Roman"/>
-          <w:color w:val="000000"/>
-          <w:sz w:val="28"/>
-          <w:szCs w:val="28"/>
-          <w:lang w:eastAsia="ru-RU"/>
-        </w:rPr>
-        <w:t>GitHub</w:t>
-      </w:r>
-      <w:proofErr w:type="spellEnd"/>
-      <w:r>
-        <w:rPr>
-          <w:rFonts w:ascii="Times New Roman" w:eastAsia="Times New Roman" w:hAnsi="Times New Roman" w:cs="Times New Roman"/>
-          <w:color w:val="000000"/>
-          <w:sz w:val="28"/>
-          <w:szCs w:val="28"/>
-          <w:lang w:eastAsia="ru-RU"/>
-        </w:rPr>
-        <w:t>.</w:t>
+        <w:t xml:space="preserve"> на GitHub.</w:t>
       </w:r>
     </w:p>
     <w:p>
@@ -128,31 +922,19 @@
           <w:color w:val="000000"/>
           <w:sz w:val="28"/>
           <w:szCs w:val="28"/>
+          <w:lang w:val="uk-UA" w:eastAsia="ru-RU"/>
+        </w:rPr>
+        <w:t>Це може бути будь-яка лабораторна або курсова робота, створена на будь-якій мові програмування</w:t>
+      </w:r>
+      <w:r>
+        <w:rPr>
+          <w:rFonts w:ascii="Times New Roman" w:eastAsia="Times New Roman" w:hAnsi="Times New Roman" w:cs="Times New Roman"/>
+          <w:color w:val="000000"/>
+          <w:sz w:val="28"/>
+          <w:szCs w:val="28"/>
           <w:lang w:eastAsia="ru-RU"/>
         </w:rPr>
-        <w:t xml:space="preserve">Это может быть любая лабораторная или </w:t>
-      </w:r>
-      <w:proofErr w:type="gramStart"/>
-      <w:r>
-        <w:rPr>
-          <w:rFonts w:ascii="Times New Roman" w:eastAsia="Times New Roman" w:hAnsi="Times New Roman" w:cs="Times New Roman"/>
-          <w:color w:val="000000"/>
-          <w:sz w:val="28"/>
-          <w:szCs w:val="28"/>
-          <w:lang w:eastAsia="ru-RU"/>
-        </w:rPr>
-        <w:t>курсовая работа</w:t>
-      </w:r>
-      <w:proofErr w:type="gramEnd"/>
-      <w:r>
-        <w:rPr>
-          <w:rFonts w:ascii="Times New Roman" w:eastAsia="Times New Roman" w:hAnsi="Times New Roman" w:cs="Times New Roman"/>
-          <w:color w:val="000000"/>
-          <w:sz w:val="28"/>
-          <w:szCs w:val="28"/>
-          <w:lang w:eastAsia="ru-RU"/>
-        </w:rPr>
-        <w:t xml:space="preserve"> состоящая из нескольких файлов на произвольном языке программирования.</w:t>
+        <w:t>.</w:t>
       </w:r>
     </w:p>
     <w:p>
@@ -194,7 +976,7 @@
                     <pic:cNvPicPr/>
                   </pic:nvPicPr>
                   <pic:blipFill>
-                    <a:blip r:embed="rId6"/>
+                    <a:blip r:embed="rId7"/>
                     <a:stretch>
                       <a:fillRect/>
                     </a:stretch>
@@ -224,9 +1006,14 @@
           <w:b/>
           <w:sz w:val="40"/>
           <w:szCs w:val="40"/>
-        </w:rPr>
-      </w:pPr>
-      <w:r>
+          <w:lang w:val="uk-UA"/>
+        </w:rPr>
+      </w:pPr>
+    </w:p>
+    <w:p>
+      <w:pPr>
+        <w:spacing w:after="240"/>
+        <w:jc w:val="center"/>
         <w:rPr>
           <w:rFonts w:ascii="Times New Roman" w:hAnsi="Times New Roman" w:cs="Times New Roman"/>
           <w:b/>
@@ -234,24 +1021,149 @@
           <w:szCs w:val="40"/>
           <w:lang w:val="uk-UA"/>
         </w:rPr>
-        <w:t>№</w:t>
-      </w:r>
-      <w:r>
+      </w:pPr>
+    </w:p>
+    <w:p>
+      <w:pPr>
+        <w:spacing w:after="240"/>
+        <w:jc w:val="center"/>
         <w:rPr>
           <w:rFonts w:ascii="Times New Roman" w:hAnsi="Times New Roman" w:cs="Times New Roman"/>
           <w:b/>
           <w:sz w:val="40"/>
           <w:szCs w:val="40"/>
-          <w:lang w:val="en-US"/>
-        </w:rPr>
-        <w:t xml:space="preserve"> </w:t>
-      </w:r>
-      <w:r>
+          <w:lang w:val="uk-UA"/>
+        </w:rPr>
+      </w:pPr>
+    </w:p>
+    <w:p>
+      <w:pPr>
+        <w:spacing w:after="240"/>
+        <w:jc w:val="center"/>
         <w:rPr>
           <w:rFonts w:ascii="Times New Roman" w:hAnsi="Times New Roman" w:cs="Times New Roman"/>
           <w:b/>
           <w:sz w:val="40"/>
           <w:szCs w:val="40"/>
+          <w:lang w:val="uk-UA"/>
+        </w:rPr>
+      </w:pPr>
+    </w:p>
+    <w:p>
+      <w:pPr>
+        <w:spacing w:after="240"/>
+        <w:jc w:val="center"/>
+        <w:rPr>
+          <w:rFonts w:ascii="Times New Roman" w:hAnsi="Times New Roman" w:cs="Times New Roman"/>
+          <w:b/>
+          <w:sz w:val="40"/>
+          <w:szCs w:val="40"/>
+          <w:lang w:val="uk-UA"/>
+        </w:rPr>
+      </w:pPr>
+    </w:p>
+    <w:p>
+      <w:pPr>
+        <w:spacing w:after="240"/>
+        <w:jc w:val="center"/>
+        <w:rPr>
+          <w:rFonts w:ascii="Times New Roman" w:hAnsi="Times New Roman" w:cs="Times New Roman"/>
+          <w:b/>
+          <w:sz w:val="40"/>
+          <w:szCs w:val="40"/>
+          <w:lang w:val="uk-UA"/>
+        </w:rPr>
+      </w:pPr>
+    </w:p>
+    <w:p>
+      <w:pPr>
+        <w:spacing w:after="240"/>
+        <w:jc w:val="center"/>
+        <w:rPr>
+          <w:rFonts w:ascii="Times New Roman" w:hAnsi="Times New Roman" w:cs="Times New Roman"/>
+          <w:b/>
+          <w:sz w:val="40"/>
+          <w:szCs w:val="40"/>
+          <w:lang w:val="uk-UA"/>
+        </w:rPr>
+      </w:pPr>
+    </w:p>
+    <w:p>
+      <w:pPr>
+        <w:spacing w:after="240"/>
+        <w:jc w:val="center"/>
+        <w:rPr>
+          <w:rFonts w:ascii="Times New Roman" w:hAnsi="Times New Roman" w:cs="Times New Roman"/>
+          <w:b/>
+          <w:sz w:val="40"/>
+          <w:szCs w:val="40"/>
+          <w:lang w:val="uk-UA"/>
+        </w:rPr>
+      </w:pPr>
+    </w:p>
+    <w:p>
+      <w:pPr>
+        <w:spacing w:after="240"/>
+        <w:jc w:val="center"/>
+        <w:rPr>
+          <w:rFonts w:ascii="Times New Roman" w:hAnsi="Times New Roman" w:cs="Times New Roman"/>
+          <w:b/>
+          <w:sz w:val="40"/>
+          <w:szCs w:val="40"/>
+          <w:lang w:val="uk-UA"/>
+        </w:rPr>
+      </w:pPr>
+    </w:p>
+    <w:p>
+      <w:pPr>
+        <w:spacing w:after="240"/>
+        <w:jc w:val="center"/>
+        <w:rPr>
+          <w:rFonts w:ascii="Times New Roman" w:hAnsi="Times New Roman" w:cs="Times New Roman"/>
+          <w:b/>
+          <w:sz w:val="40"/>
+          <w:szCs w:val="40"/>
+          <w:lang w:val="uk-UA"/>
+        </w:rPr>
+      </w:pPr>
+    </w:p>
+    <w:p>
+      <w:pPr>
+        <w:spacing w:after="240"/>
+        <w:jc w:val="center"/>
+        <w:rPr>
+          <w:rFonts w:ascii="Times New Roman" w:hAnsi="Times New Roman" w:cs="Times New Roman"/>
+          <w:b/>
+          <w:sz w:val="40"/>
+          <w:szCs w:val="40"/>
+        </w:rPr>
+      </w:pPr>
+      <w:r>
+        <w:rPr>
+          <w:rFonts w:ascii="Times New Roman" w:hAnsi="Times New Roman" w:cs="Times New Roman"/>
+          <w:b/>
+          <w:sz w:val="40"/>
+          <w:szCs w:val="40"/>
+          <w:lang w:val="uk-UA"/>
+        </w:rPr>
+        <w:lastRenderedPageBreak/>
+        <w:t>№</w:t>
+      </w:r>
+      <w:r>
+        <w:rPr>
+          <w:rFonts w:ascii="Times New Roman" w:hAnsi="Times New Roman" w:cs="Times New Roman"/>
+          <w:b/>
+          <w:sz w:val="40"/>
+          <w:szCs w:val="40"/>
+        </w:rPr>
+        <w:t xml:space="preserve"> </w:t>
+      </w:r>
+      <w:r>
+        <w:rPr>
+          <w:rFonts w:ascii="Times New Roman" w:hAnsi="Times New Roman" w:cs="Times New Roman"/>
+          <w:b/>
+          <w:sz w:val="40"/>
+          <w:szCs w:val="40"/>
         </w:rPr>
         <w:t>2</w:t>
       </w:r>
@@ -274,9 +1186,19 @@
           <w:color w:val="000000"/>
           <w:sz w:val="28"/>
           <w:szCs w:val="28"/>
+          <w:lang w:val="uk-UA" w:eastAsia="ru-RU"/>
+        </w:rPr>
+        <w:t>Виконати лабораторну роботу</w:t>
+      </w:r>
+      <w:r>
+        <w:rPr>
+          <w:rFonts w:ascii="Times New Roman" w:eastAsia="Times New Roman" w:hAnsi="Times New Roman" w:cs="Times New Roman"/>
+          <w:color w:val="000000"/>
+          <w:sz w:val="28"/>
+          <w:szCs w:val="28"/>
           <w:lang w:eastAsia="ru-RU"/>
         </w:rPr>
-        <w:t xml:space="preserve">Выполнить лабораторную работу  </w:t>
+        <w:t xml:space="preserve">  </w:t>
       </w:r>
     </w:p>
     <w:p>
@@ -284,12 +1206,15 @@
         <w:spacing w:line="240" w:lineRule="auto"/>
         <w:ind w:firstLine="720"/>
         <w:rPr>
-          <w:rFonts w:ascii="Times New Roman" w:hAnsi="Times New Roman" w:cs="Times New Roman"/>
-          <w:sz w:val="28"/>
-          <w:szCs w:val="28"/>
-        </w:rPr>
-      </w:pPr>
-      <w:hyperlink r:id="rId7" w:history="1">
+          <w:rStyle w:val="a7"/>
+          <w:rFonts w:ascii="Times New Roman" w:eastAsia="Times New Roman" w:hAnsi="Times New Roman" w:cs="Times New Roman"/>
+          <w:color w:val="0563C1"/>
+          <w:sz w:val="28"/>
+          <w:szCs w:val="28"/>
+          <w:lang w:eastAsia="ru-RU"/>
+        </w:rPr>
+      </w:pPr>
+      <w:hyperlink r:id="rId8" w:history="1">
         <w:r>
           <w:rPr>
             <w:rStyle w:val="a7"/>
@@ -305,10 +1230,24 @@
     </w:p>
     <w:p>
       <w:pPr>
+        <w:spacing w:line="240" w:lineRule="auto"/>
+        <w:ind w:firstLine="720"/>
+        <w:rPr>
+          <w:rFonts w:ascii="Times New Roman" w:hAnsi="Times New Roman" w:cs="Times New Roman"/>
+          <w:sz w:val="28"/>
+          <w:szCs w:val="28"/>
+        </w:rPr>
+      </w:pPr>
+    </w:p>
+    <w:p>
+      <w:pPr>
         <w:pStyle w:val="2"/>
         <w:shd w:val="clear" w:color="auto" w:fill="FFFFFF"/>
         <w:spacing w:before="225" w:beforeAutospacing="0" w:after="75" w:afterAutospacing="0"/>
         <w:jc w:val="center"/>
+        <w:rPr>
+          <w:lang w:val="en-US"/>
+        </w:rPr>
       </w:pPr>
       <w:r>
         <w:rPr>
@@ -323,37 +1262,11 @@
         <w:t xml:space="preserve">: </w:t>
       </w:r>
       <w:r>
-        <w:t> </w:t>
-      </w:r>
-      <w:proofErr w:type="spellStart"/>
-      <w:r>
-        <w:t>Configuring</w:t>
-      </w:r>
-      <w:proofErr w:type="spellEnd"/>
-      <w:r>
-        <w:t xml:space="preserve"> </w:t>
-      </w:r>
-      <w:proofErr w:type="spellStart"/>
-      <w:r>
-        <w:t>the</w:t>
-      </w:r>
-      <w:proofErr w:type="spellEnd"/>
-      <w:r>
-        <w:t xml:space="preserve"> </w:t>
-      </w:r>
-      <w:proofErr w:type="spellStart"/>
-      <w:r>
-        <w:t>lab</w:t>
-      </w:r>
-      <w:proofErr w:type="spellEnd"/>
-      <w:r>
-        <w:t xml:space="preserve"> </w:t>
-      </w:r>
-      <w:proofErr w:type="spellStart"/>
-      <w:r>
-        <w:t>environment</w:t>
-      </w:r>
-      <w:proofErr w:type="spellEnd"/>
+        <w:rPr>
+          <w:lang w:val="en-US"/>
+        </w:rPr>
+        <w:t> Configuring the lab environment</w:t>
+      </w:r>
     </w:p>
     <w:p>
       <w:pPr>
@@ -393,124 +1306,9 @@
         </w:rPr>
         <w:drawing>
           <wp:inline distT="0" distB="0" distL="0" distR="0" wp14:anchorId="26B91CF4" wp14:editId="434E06D6">
-            <wp:extent cx="4334493" cy="2794999"/>
-            <wp:effectExtent l="0" t="0" r="9525" b="5715"/>
+            <wp:extent cx="3336966" cy="2151765"/>
+            <wp:effectExtent l="0" t="0" r="0" b="1270"/>
             <wp:docPr id="2" name="Рисунок 2"/>
-            <wp:cNvGraphicFramePr>
-              <a:graphicFrameLocks xmlns:a="http://schemas.openxmlformats.org/drawingml/2006/main" noChangeAspect="1"/>
-            </wp:cNvGraphicFramePr>
-            <a:graphic xmlns:a="http://schemas.openxmlformats.org/drawingml/2006/main">
-              <a:graphicData uri="http://schemas.openxmlformats.org/drawingml/2006/picture">
-                <pic:pic xmlns:pic="http://schemas.openxmlformats.org/drawingml/2006/picture">
-                  <pic:nvPicPr>
-                    <pic:cNvPr id="1" name=""/>
-                    <pic:cNvPicPr/>
-                  </pic:nvPicPr>
-                  <pic:blipFill>
-                    <a:blip r:embed="rId8"/>
-                    <a:stretch>
-                      <a:fillRect/>
-                    </a:stretch>
-                  </pic:blipFill>
-                  <pic:spPr>
-                    <a:xfrm>
-                      <a:off x="0" y="0"/>
-                      <a:ext cx="4431476" cy="2857536"/>
-                    </a:xfrm>
-                    <a:prstGeom prst="rect">
-                      <a:avLst/>
-                    </a:prstGeom>
-                  </pic:spPr>
-                </pic:pic>
-              </a:graphicData>
-            </a:graphic>
-          </wp:inline>
-        </w:drawing>
-      </w:r>
-    </w:p>
-    <w:p>
-      <w:pPr>
-        <w:pStyle w:val="2"/>
-        <w:shd w:val="clear" w:color="auto" w:fill="FFFFFF"/>
-        <w:spacing w:before="225" w:beforeAutospacing="0" w:after="75" w:afterAutospacing="0"/>
-        <w:jc w:val="center"/>
-        <w:rPr>
-          <w:lang w:val="en-US"/>
-        </w:rPr>
-      </w:pPr>
-      <w:r>
-        <w:rPr>
-          <w:lang w:val="en-US"/>
-        </w:rPr>
-        <w:lastRenderedPageBreak/>
-        <w:t xml:space="preserve">Exercise </w:t>
-      </w:r>
-      <w:r>
-        <w:rPr>
-          <w:lang w:val="en-US"/>
-        </w:rPr>
-        <w:t>2: Cloning an existing repository</w:t>
-      </w:r>
-    </w:p>
-    <w:p>
-      <w:pPr>
-        <w:spacing w:after="240"/>
-        <w:jc w:val="center"/>
-        <w:rPr>
-          <w:rFonts w:ascii="Times New Roman" w:hAnsi="Times New Roman" w:cs="Times New Roman"/>
-          <w:sz w:val="32"/>
-          <w:szCs w:val="32"/>
-          <w:lang w:val="en-US"/>
-        </w:rPr>
-      </w:pPr>
-      <w:r>
-        <w:rPr>
-          <w:rFonts w:ascii="Times New Roman" w:hAnsi="Times New Roman" w:cs="Times New Roman"/>
-          <w:sz w:val="32"/>
-          <w:szCs w:val="32"/>
-          <w:lang w:val="en-US"/>
-        </w:rPr>
-        <w:t>Task</w:t>
-      </w:r>
-      <w:r>
-        <w:rPr>
-          <w:rFonts w:ascii="Times New Roman" w:hAnsi="Times New Roman" w:cs="Times New Roman"/>
-          <w:sz w:val="32"/>
-          <w:szCs w:val="32"/>
-          <w:lang w:val="en-US"/>
-        </w:rPr>
-        <w:t xml:space="preserve"> </w:t>
-      </w:r>
-      <w:r>
-        <w:rPr>
-          <w:rFonts w:ascii="Times New Roman" w:hAnsi="Times New Roman" w:cs="Times New Roman"/>
-          <w:sz w:val="32"/>
-          <w:szCs w:val="32"/>
-          <w:lang w:val="en-US"/>
-        </w:rPr>
-        <w:t>1</w:t>
-      </w:r>
-    </w:p>
-    <w:p>
-      <w:pPr>
-        <w:spacing w:after="240"/>
-        <w:jc w:val="center"/>
-        <w:rPr>
-          <w:rFonts w:ascii="Times New Roman" w:hAnsi="Times New Roman" w:cs="Times New Roman"/>
-          <w:sz w:val="28"/>
-          <w:szCs w:val="28"/>
-        </w:rPr>
-      </w:pPr>
-      <w:r>
-        <w:rPr>
-          <w:noProof/>
-          <w:lang w:eastAsia="ru-RU"/>
-        </w:rPr>
-        <w:drawing>
-          <wp:inline distT="0" distB="0" distL="0" distR="0" wp14:anchorId="513A6D4C" wp14:editId="7E3F1685">
-            <wp:extent cx="6479540" cy="1033145"/>
-            <wp:effectExtent l="0" t="0" r="0" b="0"/>
-            <wp:docPr id="3" name="Рисунок 3"/>
             <wp:cNvGraphicFramePr>
               <a:graphicFrameLocks xmlns:a="http://schemas.openxmlformats.org/drawingml/2006/main" noChangeAspect="1"/>
             </wp:cNvGraphicFramePr>
@@ -530,7 +1328,7 @@
                   <pic:spPr>
                     <a:xfrm>
                       <a:off x="0" y="0"/>
-                      <a:ext cx="6479540" cy="1033145"/>
+                      <a:ext cx="3436226" cy="2215770"/>
                     </a:xfrm>
                     <a:prstGeom prst="rect">
                       <a:avLst/>
@@ -545,6 +1343,54 @@
     </w:p>
     <w:p>
       <w:pPr>
+        <w:pStyle w:val="2"/>
+        <w:shd w:val="clear" w:color="auto" w:fill="FFFFFF"/>
+        <w:spacing w:before="225" w:beforeAutospacing="0" w:after="75" w:afterAutospacing="0"/>
+        <w:jc w:val="center"/>
+        <w:rPr>
+          <w:lang w:val="en-US"/>
+        </w:rPr>
+      </w:pPr>
+      <w:r>
+        <w:rPr>
+          <w:lang w:val="en-US"/>
+        </w:rPr>
+        <w:t>Exercise 2: Cloning an existing repository</w:t>
+      </w:r>
+    </w:p>
+    <w:p>
+      <w:pPr>
+        <w:spacing w:after="240"/>
+        <w:jc w:val="center"/>
+        <w:rPr>
+          <w:rFonts w:ascii="Times New Roman" w:hAnsi="Times New Roman" w:cs="Times New Roman"/>
+          <w:sz w:val="32"/>
+          <w:szCs w:val="32"/>
+          <w:lang w:val="en-US"/>
+        </w:rPr>
+      </w:pPr>
+      <w:r>
+        <w:rPr>
+          <w:rFonts w:ascii="Times New Roman" w:hAnsi="Times New Roman" w:cs="Times New Roman"/>
+          <w:sz w:val="32"/>
+          <w:szCs w:val="32"/>
+          <w:lang w:val="en-US"/>
+        </w:rPr>
+        <w:t xml:space="preserve">Task </w:t>
+      </w:r>
+      <w:r>
+        <w:rPr>
+          <w:rFonts w:ascii="Times New Roman" w:hAnsi="Times New Roman" w:cs="Times New Roman"/>
+          <w:sz w:val="32"/>
+          <w:szCs w:val="32"/>
+          <w:lang w:val="en-US"/>
+        </w:rPr>
+        <w:t>1</w:t>
+      </w:r>
+    </w:p>
+    <w:p>
+      <w:pPr>
+        <w:spacing w:after="240"/>
         <w:jc w:val="center"/>
         <w:rPr>
           <w:rFonts w:ascii="Times New Roman" w:hAnsi="Times New Roman" w:cs="Times New Roman"/>
@@ -558,10 +1404,10 @@
           <w:lang w:eastAsia="ru-RU"/>
         </w:rPr>
         <w:drawing>
-          <wp:inline distT="0" distB="0" distL="0" distR="0" wp14:anchorId="0A56C159" wp14:editId="3A9B0F1A">
-            <wp:extent cx="3895725" cy="4486275"/>
-            <wp:effectExtent l="0" t="0" r="9525" b="9525"/>
-            <wp:docPr id="6" name="Рисунок 6"/>
+          <wp:inline distT="0" distB="0" distL="0" distR="0" wp14:anchorId="513A6D4C" wp14:editId="7E3F1685">
+            <wp:extent cx="6479540" cy="1033145"/>
+            <wp:effectExtent l="0" t="0" r="0" b="0"/>
+            <wp:docPr id="3" name="Рисунок 3"/>
             <wp:cNvGraphicFramePr>
               <a:graphicFrameLocks xmlns:a="http://schemas.openxmlformats.org/drawingml/2006/main" noChangeAspect="1"/>
             </wp:cNvGraphicFramePr>
@@ -581,7 +1427,7 @@
                   <pic:spPr>
                     <a:xfrm>
                       <a:off x="0" y="0"/>
-                      <a:ext cx="3895725" cy="4486275"/>
+                      <a:ext cx="6479540" cy="1033145"/>
                     </a:xfrm>
                     <a:prstGeom prst="rect">
                       <a:avLst/>
@@ -603,66 +1449,16 @@
           <w:szCs w:val="28"/>
         </w:rPr>
       </w:pPr>
-    </w:p>
-    <w:p>
-      <w:pPr>
-        <w:pStyle w:val="2"/>
-        <w:shd w:val="clear" w:color="auto" w:fill="FFFFFF"/>
-        <w:spacing w:before="225" w:beforeAutospacing="0" w:after="75" w:afterAutospacing="0"/>
-        <w:jc w:val="center"/>
-        <w:rPr>
-          <w:lang w:val="en-US"/>
-        </w:rPr>
-      </w:pPr>
-      <w:r>
-        <w:rPr>
-          <w:lang w:val="en-US"/>
-        </w:rPr>
-        <w:t>Exercise 3: Saving work with commits</w:t>
-      </w:r>
-    </w:p>
-    <w:p>
-      <w:pPr>
-        <w:spacing w:after="240"/>
-        <w:jc w:val="center"/>
-        <w:rPr>
-          <w:rFonts w:ascii="Times New Roman" w:hAnsi="Times New Roman" w:cs="Times New Roman"/>
-          <w:sz w:val="32"/>
-          <w:szCs w:val="32"/>
-          <w:lang w:val="en-US"/>
-        </w:rPr>
-      </w:pPr>
-      <w:r>
-        <w:rPr>
-          <w:rFonts w:ascii="Times New Roman" w:hAnsi="Times New Roman" w:cs="Times New Roman"/>
-          <w:sz w:val="32"/>
-          <w:szCs w:val="32"/>
-          <w:lang w:val="en-US"/>
-        </w:rPr>
-        <w:t>Task 1</w:t>
-      </w:r>
-    </w:p>
-    <w:p>
-      <w:pPr>
-        <w:jc w:val="center"/>
-        <w:rPr>
-          <w:rFonts w:ascii="Times New Roman" w:hAnsi="Times New Roman" w:cs="Times New Roman"/>
-          <w:sz w:val="28"/>
-          <w:szCs w:val="28"/>
-          <w:lang w:val="en-US"/>
-        </w:rPr>
-      </w:pPr>
       <w:r>
         <w:rPr>
           <w:noProof/>
           <w:lang w:eastAsia="ru-RU"/>
         </w:rPr>
-        <w:lastRenderedPageBreak/>
         <w:drawing>
-          <wp:inline distT="0" distB="0" distL="0" distR="0" wp14:anchorId="2397A7B0" wp14:editId="523247E7">
-            <wp:extent cx="6479540" cy="5125085"/>
-            <wp:effectExtent l="0" t="0" r="0" b="0"/>
-            <wp:docPr id="7" name="Рисунок 7"/>
+          <wp:inline distT="0" distB="0" distL="0" distR="0" wp14:anchorId="0A56C159" wp14:editId="3A9B0F1A">
+            <wp:extent cx="2464596" cy="2838202"/>
+            <wp:effectExtent l="0" t="0" r="0" b="635"/>
+            <wp:docPr id="6" name="Рисунок 6"/>
             <wp:cNvGraphicFramePr>
               <a:graphicFrameLocks xmlns:a="http://schemas.openxmlformats.org/drawingml/2006/main" noChangeAspect="1"/>
             </wp:cNvGraphicFramePr>
@@ -682,7 +1478,7 @@
                   <pic:spPr>
                     <a:xfrm>
                       <a:off x="0" y="0"/>
-                      <a:ext cx="6479540" cy="5125085"/>
+                      <a:ext cx="2486225" cy="2863109"/>
                     </a:xfrm>
                     <a:prstGeom prst="rect">
                       <a:avLst/>
@@ -697,9 +1493,26 @@
     </w:p>
     <w:p>
       <w:pPr>
-        <w:tabs>
-          <w:tab w:val="left" w:pos="4488"/>
-        </w:tabs>
+        <w:pStyle w:val="2"/>
+        <w:shd w:val="clear" w:color="auto" w:fill="FFFFFF"/>
+        <w:spacing w:before="225" w:beforeAutospacing="0" w:after="75" w:afterAutospacing="0"/>
+        <w:jc w:val="center"/>
+        <w:rPr>
+          <w:lang w:val="en-US"/>
+        </w:rPr>
+      </w:pPr>
+      <w:r>
+        <w:rPr>
+          <w:lang w:val="en-US"/>
+        </w:rPr>
+        <w:lastRenderedPageBreak/>
+        <w:t>Exercise 3: Saving work with commits</w:t>
+      </w:r>
+    </w:p>
+    <w:p>
+      <w:pPr>
+        <w:spacing w:after="240"/>
+        <w:jc w:val="center"/>
         <w:rPr>
           <w:rFonts w:ascii="Times New Roman" w:hAnsi="Times New Roman" w:cs="Times New Roman"/>
           <w:sz w:val="32"/>
@@ -710,27 +1523,16 @@
       <w:r>
         <w:rPr>
           <w:rFonts w:ascii="Times New Roman" w:hAnsi="Times New Roman" w:cs="Times New Roman"/>
-          <w:sz w:val="28"/>
-          <w:szCs w:val="28"/>
-          <w:lang w:val="en-US"/>
-        </w:rPr>
-        <w:tab/>
-      </w:r>
-      <w:r>
-        <w:rPr>
-          <w:rFonts w:ascii="Times New Roman" w:hAnsi="Times New Roman" w:cs="Times New Roman"/>
           <w:sz w:val="32"/>
           <w:szCs w:val="32"/>
           <w:lang w:val="en-US"/>
         </w:rPr>
-        <w:t>Task 2</w:t>
-      </w:r>
-    </w:p>
-    <w:p>
-      <w:pPr>
-        <w:tabs>
-          <w:tab w:val="left" w:pos="4488"/>
-        </w:tabs>
+        <w:t>Task 1</w:t>
+      </w:r>
+    </w:p>
+    <w:p>
+      <w:pPr>
+        <w:jc w:val="center"/>
         <w:rPr>
           <w:rFonts w:ascii="Times New Roman" w:hAnsi="Times New Roman" w:cs="Times New Roman"/>
           <w:sz w:val="28"/>
@@ -744,10 +1546,10 @@
           <w:lang w:eastAsia="ru-RU"/>
         </w:rPr>
         <w:drawing>
-          <wp:inline distT="0" distB="0" distL="0" distR="0" wp14:anchorId="71EFDFB1" wp14:editId="540FF18D">
-            <wp:extent cx="6479540" cy="2917190"/>
+          <wp:inline distT="0" distB="0" distL="0" distR="0" wp14:anchorId="2397A7B0" wp14:editId="523247E7">
+            <wp:extent cx="6479540" cy="5125085"/>
             <wp:effectExtent l="0" t="0" r="0" b="0"/>
-            <wp:docPr id="8" name="Рисунок 8"/>
+            <wp:docPr id="7" name="Рисунок 7"/>
             <wp:cNvGraphicFramePr>
               <a:graphicFrameLocks xmlns:a="http://schemas.openxmlformats.org/drawingml/2006/main" noChangeAspect="1"/>
             </wp:cNvGraphicFramePr>
@@ -767,7 +1569,7 @@
                   <pic:spPr>
                     <a:xfrm>
                       <a:off x="0" y="0"/>
-                      <a:ext cx="6479540" cy="2917190"/>
+                      <a:ext cx="6479540" cy="5125085"/>
                     </a:xfrm>
                     <a:prstGeom prst="rect">
                       <a:avLst/>
@@ -782,7 +1584,40 @@
     </w:p>
     <w:p>
       <w:pPr>
-        <w:jc w:val="center"/>
+        <w:tabs>
+          <w:tab w:val="left" w:pos="4488"/>
+        </w:tabs>
+        <w:rPr>
+          <w:rFonts w:ascii="Times New Roman" w:hAnsi="Times New Roman" w:cs="Times New Roman"/>
+          <w:sz w:val="32"/>
+          <w:szCs w:val="32"/>
+          <w:lang w:val="en-US"/>
+        </w:rPr>
+      </w:pPr>
+      <w:r>
+        <w:rPr>
+          <w:rFonts w:ascii="Times New Roman" w:hAnsi="Times New Roman" w:cs="Times New Roman"/>
+          <w:sz w:val="28"/>
+          <w:szCs w:val="28"/>
+          <w:lang w:val="en-US"/>
+        </w:rPr>
+        <w:tab/>
+      </w:r>
+      <w:r>
+        <w:rPr>
+          <w:rFonts w:ascii="Times New Roman" w:hAnsi="Times New Roman" w:cs="Times New Roman"/>
+          <w:sz w:val="32"/>
+          <w:szCs w:val="32"/>
+          <w:lang w:val="en-US"/>
+        </w:rPr>
+        <w:t>Task 2</w:t>
+      </w:r>
+    </w:p>
+    <w:p>
+      <w:pPr>
+        <w:tabs>
+          <w:tab w:val="left" w:pos="4488"/>
+        </w:tabs>
         <w:rPr>
           <w:rFonts w:ascii="Times New Roman" w:hAnsi="Times New Roman" w:cs="Times New Roman"/>
           <w:sz w:val="28"/>
@@ -795,12 +1630,11 @@
           <w:noProof/>
           <w:lang w:eastAsia="ru-RU"/>
         </w:rPr>
-        <w:lastRenderedPageBreak/>
         <w:drawing>
-          <wp:inline distT="0" distB="0" distL="0" distR="0" wp14:anchorId="784A62A5" wp14:editId="113AE7C4">
-            <wp:extent cx="6479540" cy="1753870"/>
+          <wp:inline distT="0" distB="0" distL="0" distR="0" wp14:anchorId="71EFDFB1" wp14:editId="540FF18D">
+            <wp:extent cx="6479540" cy="2917190"/>
             <wp:effectExtent l="0" t="0" r="0" b="0"/>
-            <wp:docPr id="9" name="Рисунок 9"/>
+            <wp:docPr id="8" name="Рисунок 8"/>
             <wp:cNvGraphicFramePr>
               <a:graphicFrameLocks xmlns:a="http://schemas.openxmlformats.org/drawingml/2006/main" noChangeAspect="1"/>
             </wp:cNvGraphicFramePr>
@@ -820,7 +1654,7 @@
                   <pic:spPr>
                     <a:xfrm>
                       <a:off x="0" y="0"/>
-                      <a:ext cx="6479540" cy="1753870"/>
+                      <a:ext cx="6479540" cy="2917190"/>
                     </a:xfrm>
                     <a:prstGeom prst="rect">
                       <a:avLst/>
@@ -835,45 +1669,6 @@
     </w:p>
     <w:p>
       <w:pPr>
-        <w:rPr>
-          <w:rFonts w:ascii="Times New Roman" w:hAnsi="Times New Roman" w:cs="Times New Roman"/>
-          <w:sz w:val="28"/>
-          <w:szCs w:val="28"/>
-          <w:lang w:val="en-US"/>
-        </w:rPr>
-      </w:pPr>
-    </w:p>
-    <w:p>
-      <w:pPr>
-        <w:jc w:val="center"/>
-        <w:rPr>
-          <w:rFonts w:ascii="Times New Roman" w:hAnsi="Times New Roman" w:cs="Times New Roman"/>
-          <w:sz w:val="28"/>
-          <w:szCs w:val="28"/>
-          <w:lang w:val="en-US"/>
-        </w:rPr>
-      </w:pPr>
-      <w:r>
-        <w:rPr>
-          <w:rFonts w:ascii="Times New Roman" w:hAnsi="Times New Roman" w:cs="Times New Roman"/>
-          <w:sz w:val="32"/>
-          <w:szCs w:val="32"/>
-          <w:lang w:val="en-US"/>
-        </w:rPr>
-        <w:t xml:space="preserve">Task </w:t>
-      </w:r>
-      <w:r>
-        <w:rPr>
-          <w:rFonts w:ascii="Times New Roman" w:hAnsi="Times New Roman" w:cs="Times New Roman"/>
-          <w:sz w:val="32"/>
-          <w:szCs w:val="32"/>
-          <w:lang w:val="en-US"/>
-        </w:rPr>
-        <w:t>3</w:t>
-      </w:r>
-    </w:p>
-    <w:p>
-      <w:pPr>
         <w:jc w:val="center"/>
         <w:rPr>
           <w:rFonts w:ascii="Times New Roman" w:hAnsi="Times New Roman" w:cs="Times New Roman"/>
@@ -887,11 +1682,12 @@
           <w:noProof/>
           <w:lang w:eastAsia="ru-RU"/>
         </w:rPr>
+        <w:lastRenderedPageBreak/>
         <w:drawing>
-          <wp:inline distT="0" distB="0" distL="0" distR="0" wp14:anchorId="2DDBDC2E" wp14:editId="1CC93513">
-            <wp:extent cx="6479540" cy="3819525"/>
-            <wp:effectExtent l="0" t="0" r="0" b="9525"/>
-            <wp:docPr id="10" name="Рисунок 10"/>
+          <wp:inline distT="0" distB="0" distL="0" distR="0" wp14:anchorId="784A62A5" wp14:editId="113AE7C4">
+            <wp:extent cx="6479540" cy="1753870"/>
+            <wp:effectExtent l="0" t="0" r="0" b="0"/>
+            <wp:docPr id="9" name="Рисунок 9"/>
             <wp:cNvGraphicFramePr>
               <a:graphicFrameLocks xmlns:a="http://schemas.openxmlformats.org/drawingml/2006/main" noChangeAspect="1"/>
             </wp:cNvGraphicFramePr>
@@ -911,7 +1707,7 @@
                   <pic:spPr>
                     <a:xfrm>
                       <a:off x="0" y="0"/>
-                      <a:ext cx="6479540" cy="3819525"/>
+                      <a:ext cx="6479540" cy="1753870"/>
                     </a:xfrm>
                     <a:prstGeom prst="rect">
                       <a:avLst/>
@@ -926,6 +1722,44 @@
     </w:p>
     <w:p>
       <w:pPr>
+        <w:rPr>
+          <w:rFonts w:ascii="Times New Roman" w:hAnsi="Times New Roman" w:cs="Times New Roman"/>
+          <w:sz w:val="28"/>
+          <w:szCs w:val="28"/>
+          <w:lang w:val="en-US"/>
+        </w:rPr>
+      </w:pPr>
+    </w:p>
+    <w:p>
+      <w:pPr>
+        <w:jc w:val="center"/>
+        <w:rPr>
+          <w:rFonts w:ascii="Times New Roman" w:hAnsi="Times New Roman" w:cs="Times New Roman"/>
+          <w:sz w:val="28"/>
+          <w:szCs w:val="28"/>
+        </w:rPr>
+      </w:pPr>
+      <w:r>
+        <w:rPr>
+          <w:rFonts w:ascii="Times New Roman" w:hAnsi="Times New Roman" w:cs="Times New Roman"/>
+          <w:sz w:val="32"/>
+          <w:szCs w:val="32"/>
+          <w:lang w:val="en-US"/>
+        </w:rPr>
+        <w:t xml:space="preserve">Task </w:t>
+      </w:r>
+      <w:r>
+        <w:rPr>
+          <w:rFonts w:ascii="Times New Roman" w:hAnsi="Times New Roman" w:cs="Times New Roman"/>
+          <w:sz w:val="32"/>
+          <w:szCs w:val="32"/>
+          <w:lang w:val="en-US"/>
+        </w:rPr>
+        <w:t>3</w:t>
+      </w:r>
+    </w:p>
+    <w:p>
+      <w:pPr>
         <w:jc w:val="center"/>
         <w:rPr>
           <w:rFonts w:ascii="Times New Roman" w:hAnsi="Times New Roman" w:cs="Times New Roman"/>
@@ -939,12 +1773,11 @@
           <w:noProof/>
           <w:lang w:eastAsia="ru-RU"/>
         </w:rPr>
-        <w:lastRenderedPageBreak/>
         <w:drawing>
-          <wp:inline distT="0" distB="0" distL="0" distR="0" wp14:anchorId="561A256D" wp14:editId="4FE732E5">
-            <wp:extent cx="6479540" cy="8301355"/>
-            <wp:effectExtent l="0" t="0" r="0" b="4445"/>
-            <wp:docPr id="11" name="Рисунок 11"/>
+          <wp:inline distT="0" distB="0" distL="0" distR="0" wp14:anchorId="2DDBDC2E" wp14:editId="1CC93513">
+            <wp:extent cx="6479540" cy="3819525"/>
+            <wp:effectExtent l="0" t="0" r="0" b="9525"/>
+            <wp:docPr id="10" name="Рисунок 10"/>
             <wp:cNvGraphicFramePr>
               <a:graphicFrameLocks xmlns:a="http://schemas.openxmlformats.org/drawingml/2006/main" noChangeAspect="1"/>
             </wp:cNvGraphicFramePr>
@@ -964,7 +1797,7 @@
                   <pic:spPr>
                     <a:xfrm>
                       <a:off x="0" y="0"/>
-                      <a:ext cx="6479540" cy="8301355"/>
+                      <a:ext cx="6479540" cy="3819525"/>
                     </a:xfrm>
                     <a:prstGeom prst="rect">
                       <a:avLst/>
@@ -987,87 +1820,17 @@
           <w:lang w:val="en-US"/>
         </w:rPr>
       </w:pPr>
-    </w:p>
-    <w:p>
-      <w:pPr>
-        <w:pStyle w:val="2"/>
-        <w:shd w:val="clear" w:color="auto" w:fill="FFFFFF"/>
-        <w:spacing w:before="225" w:beforeAutospacing="0" w:after="75" w:afterAutospacing="0"/>
-        <w:jc w:val="center"/>
-      </w:pPr>
-      <w:r>
-        <w:rPr>
-          <w:lang w:val="en-US"/>
-        </w:rPr>
-        <w:t xml:space="preserve">Exercise </w:t>
-      </w:r>
-      <w:r>
-        <w:rPr>
-          <w:lang w:val="en-US"/>
-        </w:rPr>
-        <w:t>4</w:t>
-      </w:r>
-      <w:r>
-        <w:rPr>
-          <w:lang w:val="en-US"/>
-        </w:rPr>
-        <w:t xml:space="preserve">: </w:t>
-      </w:r>
-      <w:proofErr w:type="spellStart"/>
-      <w:r>
-        <w:t>Reviewing</w:t>
-      </w:r>
-      <w:proofErr w:type="spellEnd"/>
-      <w:r>
-        <w:t xml:space="preserve"> </w:t>
-      </w:r>
-      <w:proofErr w:type="spellStart"/>
-      <w:r>
-        <w:t>history</w:t>
-      </w:r>
-      <w:proofErr w:type="spellEnd"/>
-    </w:p>
-    <w:p>
-      <w:pPr>
-        <w:spacing w:after="240"/>
-        <w:jc w:val="center"/>
-        <w:rPr>
-          <w:rFonts w:ascii="Times New Roman" w:hAnsi="Times New Roman" w:cs="Times New Roman"/>
-          <w:sz w:val="32"/>
-          <w:szCs w:val="32"/>
-          <w:lang w:val="en-US"/>
-        </w:rPr>
-      </w:pPr>
-      <w:r>
-        <w:rPr>
-          <w:rFonts w:ascii="Times New Roman" w:hAnsi="Times New Roman" w:cs="Times New Roman"/>
-          <w:sz w:val="32"/>
-          <w:szCs w:val="32"/>
-          <w:lang w:val="en-US"/>
+      <w:r>
+        <w:rPr>
+          <w:noProof/>
+          <w:lang w:eastAsia="ru-RU"/>
         </w:rPr>
         <w:lastRenderedPageBreak/>
-        <w:t>Task 1</w:t>
-      </w:r>
-    </w:p>
-    <w:p>
-      <w:pPr>
-        <w:pStyle w:val="2"/>
-        <w:shd w:val="clear" w:color="auto" w:fill="FFFFFF"/>
-        <w:spacing w:before="225" w:beforeAutospacing="0" w:after="75" w:afterAutospacing="0"/>
-        <w:jc w:val="center"/>
-        <w:rPr>
-          <w:lang w:val="en-US"/>
-        </w:rPr>
-      </w:pPr>
-      <w:r>
-        <w:rPr>
-          <w:noProof/>
-        </w:rPr>
         <w:drawing>
-          <wp:inline distT="0" distB="0" distL="0" distR="0" wp14:anchorId="60EBDB56" wp14:editId="497D3D83">
-            <wp:extent cx="6479540" cy="2082165"/>
-            <wp:effectExtent l="0" t="0" r="0" b="0"/>
-            <wp:docPr id="12" name="Рисунок 12"/>
+          <wp:inline distT="0" distB="0" distL="0" distR="0" wp14:anchorId="561A256D" wp14:editId="4FE732E5">
+            <wp:extent cx="6479540" cy="8301355"/>
+            <wp:effectExtent l="0" t="0" r="0" b="4445"/>
+            <wp:docPr id="11" name="Рисунок 11"/>
             <wp:cNvGraphicFramePr>
               <a:graphicFrameLocks xmlns:a="http://schemas.openxmlformats.org/drawingml/2006/main" noChangeAspect="1"/>
             </wp:cNvGraphicFramePr>
@@ -1087,7 +1850,7 @@
                   <pic:spPr>
                     <a:xfrm>
                       <a:off x="0" y="0"/>
-                      <a:ext cx="6479540" cy="2082165"/>
+                      <a:ext cx="6479540" cy="8301355"/>
                     </a:xfrm>
                     <a:prstGeom prst="rect">
                       <a:avLst/>
@@ -1102,14 +1865,64 @@
     </w:p>
     <w:p>
       <w:pPr>
+        <w:jc w:val="center"/>
+        <w:rPr>
+          <w:rFonts w:ascii="Times New Roman" w:hAnsi="Times New Roman" w:cs="Times New Roman"/>
+          <w:sz w:val="28"/>
+          <w:szCs w:val="28"/>
+          <w:lang w:val="en-US"/>
+        </w:rPr>
+      </w:pPr>
+    </w:p>
+    <w:p>
+      <w:pPr>
+        <w:jc w:val="center"/>
+        <w:rPr>
+          <w:rFonts w:ascii="Times New Roman" w:hAnsi="Times New Roman" w:cs="Times New Roman"/>
+          <w:sz w:val="28"/>
+          <w:szCs w:val="28"/>
+          <w:lang w:val="en-US"/>
+        </w:rPr>
+      </w:pPr>
+    </w:p>
+    <w:p>
+      <w:pPr>
         <w:pStyle w:val="2"/>
         <w:shd w:val="clear" w:color="auto" w:fill="FFFFFF"/>
         <w:spacing w:before="225" w:beforeAutospacing="0" w:after="75" w:afterAutospacing="0"/>
         <w:jc w:val="center"/>
-        <w:rPr>
-          <w:lang w:val="en-US"/>
-        </w:rPr>
-      </w:pPr>
+      </w:pPr>
+      <w:r>
+        <w:rPr>
+          <w:lang w:val="en-US"/>
+        </w:rPr>
+        <w:lastRenderedPageBreak/>
+        <w:t xml:space="preserve">Exercise 4: </w:t>
+      </w:r>
+      <w:r>
+        <w:t>Reviewing history</w:t>
+      </w:r>
+    </w:p>
+    <w:p>
+      <w:pPr>
+        <w:spacing w:after="240"/>
+        <w:jc w:val="center"/>
+        <w:rPr>
+          <w:rFonts w:ascii="Times New Roman" w:hAnsi="Times New Roman" w:cs="Times New Roman"/>
+          <w:sz w:val="32"/>
+          <w:szCs w:val="32"/>
+          <w:lang w:val="en-US"/>
+        </w:rPr>
+      </w:pPr>
+      <w:r>
+        <w:rPr>
+          <w:rFonts w:ascii="Times New Roman" w:hAnsi="Times New Roman" w:cs="Times New Roman"/>
+          <w:sz w:val="32"/>
+          <w:szCs w:val="32"/>
+          <w:lang w:val="en-US"/>
+        </w:rPr>
+        <w:t>Task 1</w:t>
+      </w:r>
     </w:p>
     <w:p>
       <w:pPr>
@@ -1123,70 +1936,13 @@
       </w:pPr>
       <w:r>
         <w:rPr>
-          <w:lang w:val="en-US"/>
-        </w:rPr>
-        <w:t xml:space="preserve">Exercise </w:t>
-      </w:r>
-      <w:r>
-        <w:rPr>
-          <w:lang w:val="en-US"/>
-        </w:rPr>
-        <w:t>5</w:t>
-      </w:r>
-      <w:r>
-        <w:rPr>
-          <w:lang w:val="en-US"/>
-        </w:rPr>
-        <w:t xml:space="preserve">: </w:t>
-      </w:r>
-      <w:r>
-        <w:rPr>
-          <w:lang w:val="en-US"/>
-        </w:rPr>
-        <w:t>Working with branches</w:t>
-      </w:r>
-    </w:p>
-    <w:p>
-      <w:pPr>
-        <w:spacing w:after="240"/>
-        <w:jc w:val="center"/>
-        <w:rPr>
-          <w:rFonts w:ascii="Times New Roman" w:hAnsi="Times New Roman" w:cs="Times New Roman"/>
-          <w:sz w:val="32"/>
-          <w:szCs w:val="32"/>
-          <w:lang w:val="en-US"/>
-        </w:rPr>
-      </w:pPr>
-      <w:r>
-        <w:rPr>
-          <w:rFonts w:ascii="Times New Roman" w:hAnsi="Times New Roman" w:cs="Times New Roman"/>
-          <w:sz w:val="32"/>
-          <w:szCs w:val="32"/>
-          <w:lang w:val="en-US"/>
-        </w:rPr>
-        <w:t>Task 1</w:t>
-      </w:r>
-    </w:p>
-    <w:p>
-      <w:pPr>
-        <w:jc w:val="center"/>
-        <w:rPr>
-          <w:rFonts w:ascii="Times New Roman" w:hAnsi="Times New Roman" w:cs="Times New Roman"/>
-          <w:sz w:val="28"/>
-          <w:szCs w:val="28"/>
-          <w:lang w:val="en-US"/>
-        </w:rPr>
-      </w:pPr>
-      <w:r>
-        <w:rPr>
           <w:noProof/>
-          <w:lang w:eastAsia="ru-RU"/>
         </w:rPr>
         <w:drawing>
-          <wp:inline distT="0" distB="0" distL="0" distR="0" wp14:anchorId="50615B44" wp14:editId="45FFF79A">
-            <wp:extent cx="6479540" cy="4862195"/>
+          <wp:inline distT="0" distB="0" distL="0" distR="0" wp14:anchorId="60EBDB56" wp14:editId="497D3D83">
+            <wp:extent cx="6479540" cy="2082165"/>
             <wp:effectExtent l="0" t="0" r="0" b="0"/>
-            <wp:docPr id="13" name="Рисунок 13"/>
+            <wp:docPr id="12" name="Рисунок 12"/>
             <wp:cNvGraphicFramePr>
               <a:graphicFrameLocks xmlns:a="http://schemas.openxmlformats.org/drawingml/2006/main" noChangeAspect="1"/>
             </wp:cNvGraphicFramePr>
@@ -1206,7 +1962,7 @@
                   <pic:spPr>
                     <a:xfrm>
                       <a:off x="0" y="0"/>
-                      <a:ext cx="6479540" cy="4862195"/>
+                      <a:ext cx="6479540" cy="2082165"/>
                     </a:xfrm>
                     <a:prstGeom prst="rect">
                       <a:avLst/>
@@ -1221,6 +1977,52 @@
     </w:p>
     <w:p>
       <w:pPr>
+        <w:pStyle w:val="2"/>
+        <w:shd w:val="clear" w:color="auto" w:fill="FFFFFF"/>
+        <w:spacing w:before="225" w:beforeAutospacing="0" w:after="75" w:afterAutospacing="0"/>
+        <w:jc w:val="center"/>
+        <w:rPr>
+          <w:lang w:val="en-US"/>
+        </w:rPr>
+      </w:pPr>
+    </w:p>
+    <w:p>
+      <w:pPr>
+        <w:pStyle w:val="2"/>
+        <w:shd w:val="clear" w:color="auto" w:fill="FFFFFF"/>
+        <w:spacing w:before="225" w:beforeAutospacing="0" w:after="75" w:afterAutospacing="0"/>
+        <w:jc w:val="center"/>
+        <w:rPr>
+          <w:lang w:val="en-US"/>
+        </w:rPr>
+      </w:pPr>
+      <w:r>
+        <w:rPr>
+          <w:lang w:val="en-US"/>
+        </w:rPr>
+        <w:t xml:space="preserve">Exercise </w:t>
+      </w:r>
+      <w:r>
+        <w:rPr>
+          <w:lang w:val="en-US"/>
+        </w:rPr>
+        <w:t>5</w:t>
+      </w:r>
+      <w:r>
+        <w:rPr>
+          <w:lang w:val="en-US"/>
+        </w:rPr>
+        <w:t xml:space="preserve">: </w:t>
+      </w:r>
+      <w:r>
+        <w:rPr>
+          <w:lang w:val="en-US"/>
+        </w:rPr>
+        <w:t>Working with branches</w:t>
+      </w:r>
+    </w:p>
+    <w:p>
+      <w:pPr>
         <w:spacing w:after="240"/>
         <w:jc w:val="center"/>
         <w:rPr>
@@ -1237,16 +2039,7 @@
           <w:szCs w:val="32"/>
           <w:lang w:val="en-US"/>
         </w:rPr>
-        <w:t xml:space="preserve">Task </w:t>
-      </w:r>
-      <w:r>
-        <w:rPr>
-          <w:rFonts w:ascii="Times New Roman" w:hAnsi="Times New Roman" w:cs="Times New Roman"/>
-          <w:sz w:val="32"/>
-          <w:szCs w:val="32"/>
-          <w:lang w:val="en-US"/>
-        </w:rPr>
-        <w:t>2</w:t>
+        <w:t>Task 1</w:t>
       </w:r>
     </w:p>
     <w:p>
@@ -1264,12 +2057,11 @@
           <w:noProof/>
           <w:lang w:eastAsia="ru-RU"/>
         </w:rPr>
-        <w:lastRenderedPageBreak/>
         <w:drawing>
-          <wp:inline distT="0" distB="0" distL="0" distR="0" wp14:anchorId="74124FDB" wp14:editId="34A9F9C5">
-            <wp:extent cx="6479540" cy="1046480"/>
-            <wp:effectExtent l="0" t="0" r="0" b="1270"/>
-            <wp:docPr id="14" name="Рисунок 14"/>
+          <wp:inline distT="0" distB="0" distL="0" distR="0" wp14:anchorId="50615B44" wp14:editId="45FFF79A">
+            <wp:extent cx="6479540" cy="4862195"/>
+            <wp:effectExtent l="0" t="0" r="0" b="0"/>
+            <wp:docPr id="13" name="Рисунок 13"/>
             <wp:cNvGraphicFramePr>
               <a:graphicFrameLocks xmlns:a="http://schemas.openxmlformats.org/drawingml/2006/main" noChangeAspect="1"/>
             </wp:cNvGraphicFramePr>
@@ -1289,7 +2081,7 @@
                   <pic:spPr>
                     <a:xfrm>
                       <a:off x="0" y="0"/>
-                      <a:ext cx="6479540" cy="1046480"/>
+                      <a:ext cx="6479540" cy="4862195"/>
                     </a:xfrm>
                     <a:prstGeom prst="rect">
                       <a:avLst/>
@@ -1304,6 +2096,28 @@
     </w:p>
     <w:p>
       <w:pPr>
+        <w:spacing w:after="240"/>
+        <w:jc w:val="center"/>
+        <w:rPr>
+          <w:rFonts w:ascii="Times New Roman" w:hAnsi="Times New Roman" w:cs="Times New Roman"/>
+          <w:sz w:val="32"/>
+          <w:szCs w:val="32"/>
+          <w:lang w:val="en-US"/>
+        </w:rPr>
+      </w:pPr>
+      <w:r>
+        <w:rPr>
+          <w:rFonts w:ascii="Times New Roman" w:hAnsi="Times New Roman" w:cs="Times New Roman"/>
+          <w:sz w:val="32"/>
+          <w:szCs w:val="32"/>
+          <w:lang w:val="en-US"/>
+        </w:rPr>
+        <w:lastRenderedPageBreak/>
+        <w:t>Task 2</w:t>
+      </w:r>
+    </w:p>
+    <w:p>
+      <w:pPr>
         <w:jc w:val="center"/>
         <w:rPr>
           <w:rFonts w:ascii="Times New Roman" w:hAnsi="Times New Roman" w:cs="Times New Roman"/>
@@ -1318,10 +2132,10 @@
           <w:lang w:eastAsia="ru-RU"/>
         </w:rPr>
         <w:drawing>
-          <wp:inline distT="0" distB="0" distL="0" distR="0" wp14:anchorId="13CC8A7F" wp14:editId="0F4B7AD4">
-            <wp:extent cx="4943475" cy="457200"/>
-            <wp:effectExtent l="0" t="0" r="9525" b="0"/>
-            <wp:docPr id="15" name="Рисунок 15"/>
+          <wp:inline distT="0" distB="0" distL="0" distR="0" wp14:anchorId="74124FDB" wp14:editId="34A9F9C5">
+            <wp:extent cx="6479540" cy="1046480"/>
+            <wp:effectExtent l="0" t="0" r="0" b="1270"/>
+            <wp:docPr id="14" name="Рисунок 14"/>
             <wp:cNvGraphicFramePr>
               <a:graphicFrameLocks xmlns:a="http://schemas.openxmlformats.org/drawingml/2006/main" noChangeAspect="1"/>
             </wp:cNvGraphicFramePr>
@@ -1341,7 +2155,7 @@
                   <pic:spPr>
                     <a:xfrm>
                       <a:off x="0" y="0"/>
-                      <a:ext cx="4943475" cy="457200"/>
+                      <a:ext cx="6479540" cy="1046480"/>
                     </a:xfrm>
                     <a:prstGeom prst="rect">
                       <a:avLst/>
@@ -1364,91 +2178,16 @@
           <w:lang w:val="en-US"/>
         </w:rPr>
       </w:pPr>
-    </w:p>
-    <w:p>
-      <w:pPr>
-        <w:pStyle w:val="2"/>
-        <w:shd w:val="clear" w:color="auto" w:fill="FFFFFF"/>
-        <w:spacing w:before="225" w:beforeAutospacing="0" w:after="75" w:afterAutospacing="0"/>
-        <w:jc w:val="center"/>
-        <w:rPr>
-          <w:lang w:val="en-US"/>
-        </w:rPr>
-      </w:pPr>
-      <w:r>
-        <w:rPr>
-          <w:lang w:val="en-US"/>
-        </w:rPr>
-        <w:t xml:space="preserve">Exercise </w:t>
-      </w:r>
-      <w:r>
-        <w:rPr>
-          <w:lang w:val="en-US"/>
-        </w:rPr>
-        <w:t>6</w:t>
-      </w:r>
-      <w:r>
-        <w:rPr>
-          <w:lang w:val="en-US"/>
-        </w:rPr>
-        <w:t xml:space="preserve">: </w:t>
-      </w:r>
-      <w:r>
-        <w:rPr>
-          <w:lang w:val="en-US"/>
-        </w:rPr>
-        <w:t xml:space="preserve">Managing branches from </w:t>
-      </w:r>
-      <w:proofErr w:type="spellStart"/>
-      <w:r>
-        <w:rPr>
-          <w:lang w:val="en-US"/>
-        </w:rPr>
-        <w:t>Github</w:t>
-      </w:r>
-      <w:proofErr w:type="spellEnd"/>
-    </w:p>
-    <w:p>
-      <w:pPr>
-        <w:spacing w:after="240"/>
-        <w:jc w:val="center"/>
-        <w:rPr>
-          <w:rFonts w:ascii="Times New Roman" w:hAnsi="Times New Roman" w:cs="Times New Roman"/>
-          <w:sz w:val="32"/>
-          <w:szCs w:val="32"/>
-          <w:lang w:val="en-US"/>
-        </w:rPr>
-      </w:pPr>
-      <w:r>
-        <w:rPr>
-          <w:rFonts w:ascii="Times New Roman" w:hAnsi="Times New Roman" w:cs="Times New Roman"/>
-          <w:sz w:val="32"/>
-          <w:szCs w:val="32"/>
-          <w:lang w:val="en-US"/>
-        </w:rPr>
-        <w:t>Task 1</w:t>
-      </w:r>
-    </w:p>
-    <w:p>
-      <w:pPr>
-        <w:jc w:val="center"/>
-        <w:rPr>
-          <w:rFonts w:ascii="Times New Roman" w:hAnsi="Times New Roman" w:cs="Times New Roman"/>
-          <w:sz w:val="28"/>
-          <w:szCs w:val="28"/>
-          <w:lang w:val="en-US"/>
-        </w:rPr>
-      </w:pPr>
       <w:r>
         <w:rPr>
           <w:noProof/>
           <w:lang w:eastAsia="ru-RU"/>
         </w:rPr>
         <w:drawing>
-          <wp:inline distT="0" distB="0" distL="0" distR="0" wp14:anchorId="5D942328" wp14:editId="01FE2A29">
-            <wp:extent cx="6479540" cy="2748280"/>
-            <wp:effectExtent l="0" t="0" r="0" b="0"/>
-            <wp:docPr id="18" name="Рисунок 18"/>
+          <wp:inline distT="0" distB="0" distL="0" distR="0" wp14:anchorId="13CC8A7F" wp14:editId="0F4B7AD4">
+            <wp:extent cx="4943475" cy="457200"/>
+            <wp:effectExtent l="0" t="0" r="9525" b="0"/>
+            <wp:docPr id="15" name="Рисунок 15"/>
             <wp:cNvGraphicFramePr>
               <a:graphicFrameLocks xmlns:a="http://schemas.openxmlformats.org/drawingml/2006/main" noChangeAspect="1"/>
             </wp:cNvGraphicFramePr>
@@ -1468,7 +2207,7 @@
                   <pic:spPr>
                     <a:xfrm>
                       <a:off x="0" y="0"/>
-                      <a:ext cx="6479540" cy="2748280"/>
+                      <a:ext cx="4943475" cy="457200"/>
                     </a:xfrm>
                     <a:prstGeom prst="rect">
                       <a:avLst/>
@@ -1491,16 +2230,83 @@
           <w:lang w:val="en-US"/>
         </w:rPr>
       </w:pPr>
+    </w:p>
+    <w:p>
+      <w:pPr>
+        <w:pStyle w:val="2"/>
+        <w:shd w:val="clear" w:color="auto" w:fill="FFFFFF"/>
+        <w:spacing w:before="225" w:beforeAutospacing="0" w:after="75" w:afterAutospacing="0"/>
+        <w:jc w:val="center"/>
+        <w:rPr>
+          <w:lang w:val="en-US"/>
+        </w:rPr>
+      </w:pPr>
+      <w:r>
+        <w:rPr>
+          <w:lang w:val="en-US"/>
+        </w:rPr>
+        <w:t xml:space="preserve">Exercise </w:t>
+      </w:r>
+      <w:r>
+        <w:rPr>
+          <w:lang w:val="en-US"/>
+        </w:rPr>
+        <w:t>6</w:t>
+      </w:r>
+      <w:r>
+        <w:rPr>
+          <w:lang w:val="en-US"/>
+        </w:rPr>
+        <w:t xml:space="preserve">: </w:t>
+      </w:r>
+      <w:r>
+        <w:rPr>
+          <w:lang w:val="en-US"/>
+        </w:rPr>
+        <w:t>Managing branches from Github</w:t>
+      </w:r>
+    </w:p>
+    <w:p>
+      <w:pPr>
+        <w:spacing w:after="240"/>
+        <w:jc w:val="center"/>
+        <w:rPr>
+          <w:rFonts w:ascii="Times New Roman" w:hAnsi="Times New Roman" w:cs="Times New Roman"/>
+          <w:sz w:val="32"/>
+          <w:szCs w:val="32"/>
+          <w:lang w:val="en-US"/>
+        </w:rPr>
+      </w:pPr>
+      <w:r>
+        <w:rPr>
+          <w:rFonts w:ascii="Times New Roman" w:hAnsi="Times New Roman" w:cs="Times New Roman"/>
+          <w:sz w:val="32"/>
+          <w:szCs w:val="32"/>
+          <w:lang w:val="en-US"/>
+        </w:rPr>
+        <w:t>Task 1</w:t>
+      </w:r>
+    </w:p>
+    <w:p>
+      <w:pPr>
+        <w:jc w:val="center"/>
+        <w:rPr>
+          <w:rFonts w:ascii="Times New Roman" w:hAnsi="Times New Roman" w:cs="Times New Roman"/>
+          <w:sz w:val="28"/>
+          <w:szCs w:val="28"/>
+          <w:lang w:val="en-US"/>
+        </w:rPr>
+      </w:pPr>
       <w:r>
         <w:rPr>
           <w:noProof/>
           <w:lang w:eastAsia="ru-RU"/>
         </w:rPr>
         <w:drawing>
-          <wp:inline distT="0" distB="0" distL="0" distR="0" wp14:anchorId="54B95858" wp14:editId="1CF44A6F">
-            <wp:extent cx="6479540" cy="1842770"/>
-            <wp:effectExtent l="0" t="0" r="0" b="5080"/>
-            <wp:docPr id="17" name="Рисунок 17"/>
+          <wp:inline distT="0" distB="0" distL="0" distR="0" wp14:anchorId="5D942328" wp14:editId="01FE2A29">
+            <wp:extent cx="6479540" cy="2748280"/>
+            <wp:effectExtent l="0" t="0" r="0" b="0"/>
+            <wp:docPr id="18" name="Рисунок 18"/>
             <wp:cNvGraphicFramePr>
               <a:graphicFrameLocks xmlns:a="http://schemas.openxmlformats.org/drawingml/2006/main" noChangeAspect="1"/>
             </wp:cNvGraphicFramePr>
@@ -1520,7 +2326,7 @@
                   <pic:spPr>
                     <a:xfrm>
                       <a:off x="0" y="0"/>
-                      <a:ext cx="6479540" cy="1842770"/>
+                      <a:ext cx="6479540" cy="2748280"/>
                     </a:xfrm>
                     <a:prstGeom prst="rect">
                       <a:avLst/>
@@ -1535,36 +2341,6 @@
     </w:p>
     <w:p>
       <w:pPr>
-        <w:spacing w:after="240"/>
-        <w:jc w:val="center"/>
-        <w:rPr>
-          <w:rFonts w:ascii="Times New Roman" w:hAnsi="Times New Roman" w:cs="Times New Roman"/>
-          <w:sz w:val="32"/>
-          <w:szCs w:val="32"/>
-          <w:lang w:val="en-US"/>
-        </w:rPr>
-      </w:pPr>
-      <w:r>
-        <w:rPr>
-          <w:rFonts w:ascii="Times New Roman" w:hAnsi="Times New Roman" w:cs="Times New Roman"/>
-          <w:sz w:val="32"/>
-          <w:szCs w:val="32"/>
-          <w:lang w:val="en-US"/>
-        </w:rPr>
-        <w:t xml:space="preserve">Task </w:t>
-      </w:r>
-      <w:r>
-        <w:rPr>
-          <w:rFonts w:ascii="Times New Roman" w:hAnsi="Times New Roman" w:cs="Times New Roman"/>
-          <w:sz w:val="32"/>
-          <w:szCs w:val="32"/>
-          <w:lang w:val="en-US"/>
-        </w:rPr>
-        <w:t>2</w:t>
-      </w:r>
-    </w:p>
-    <w:p>
-      <w:pPr>
         <w:jc w:val="center"/>
         <w:rPr>
           <w:rFonts w:ascii="Times New Roman" w:hAnsi="Times New Roman" w:cs="Times New Roman"/>
@@ -1578,12 +2354,11 @@
           <w:noProof/>
           <w:lang w:eastAsia="ru-RU"/>
         </w:rPr>
-        <w:lastRenderedPageBreak/>
         <w:drawing>
-          <wp:inline distT="0" distB="0" distL="0" distR="0" wp14:anchorId="4A7CD5C9" wp14:editId="78EF2C44">
-            <wp:extent cx="6479540" cy="2588260"/>
-            <wp:effectExtent l="0" t="0" r="0" b="2540"/>
-            <wp:docPr id="19" name="Рисунок 19"/>
+          <wp:inline distT="0" distB="0" distL="0" distR="0" wp14:anchorId="54B95858" wp14:editId="1CF44A6F">
+            <wp:extent cx="6479540" cy="1842770"/>
+            <wp:effectExtent l="0" t="0" r="0" b="5080"/>
+            <wp:docPr id="17" name="Рисунок 17"/>
             <wp:cNvGraphicFramePr>
               <a:graphicFrameLocks xmlns:a="http://schemas.openxmlformats.org/drawingml/2006/main" noChangeAspect="1"/>
             </wp:cNvGraphicFramePr>
@@ -1603,7 +2378,7 @@
                   <pic:spPr>
                     <a:xfrm>
                       <a:off x="0" y="0"/>
-                      <a:ext cx="6479540" cy="2588260"/>
+                      <a:ext cx="6479540" cy="1842770"/>
                     </a:xfrm>
                     <a:prstGeom prst="rect">
                       <a:avLst/>
@@ -1618,22 +2393,60 @@
     </w:p>
     <w:p>
       <w:pPr>
-        <w:jc w:val="center"/>
-        <w:rPr>
-          <w:rFonts w:ascii="Times New Roman" w:hAnsi="Times New Roman" w:cs="Times New Roman"/>
-          <w:sz w:val="28"/>
-          <w:szCs w:val="28"/>
-          <w:lang w:val="en-US"/>
-        </w:rPr>
-      </w:pPr>
-      <w:r>
-        <w:rPr>
-          <w:rFonts w:ascii="Times New Roman" w:hAnsi="Times New Roman" w:cs="Times New Roman"/>
-          <w:sz w:val="28"/>
-          <w:szCs w:val="28"/>
-          <w:lang w:val="en-US"/>
-        </w:rPr>
-        <w:t>Task 3</w:t>
+        <w:spacing w:after="240"/>
+        <w:jc w:val="center"/>
+        <w:rPr>
+          <w:rFonts w:ascii="Times New Roman" w:hAnsi="Times New Roman" w:cs="Times New Roman"/>
+          <w:sz w:val="32"/>
+          <w:szCs w:val="32"/>
+          <w:lang w:val="en-US"/>
+        </w:rPr>
+      </w:pPr>
+    </w:p>
+    <w:p>
+      <w:pPr>
+        <w:spacing w:after="240"/>
+        <w:jc w:val="center"/>
+        <w:rPr>
+          <w:rFonts w:ascii="Times New Roman" w:hAnsi="Times New Roman" w:cs="Times New Roman"/>
+          <w:sz w:val="32"/>
+          <w:szCs w:val="32"/>
+          <w:lang w:val="en-US"/>
+        </w:rPr>
+      </w:pPr>
+    </w:p>
+    <w:p>
+      <w:pPr>
+        <w:spacing w:after="240"/>
+        <w:jc w:val="center"/>
+        <w:rPr>
+          <w:rFonts w:ascii="Times New Roman" w:hAnsi="Times New Roman" w:cs="Times New Roman"/>
+          <w:sz w:val="32"/>
+          <w:szCs w:val="32"/>
+          <w:lang w:val="en-US"/>
+        </w:rPr>
+      </w:pPr>
+    </w:p>
+    <w:p>
+      <w:pPr>
+        <w:spacing w:after="240"/>
+        <w:jc w:val="center"/>
+        <w:rPr>
+          <w:rFonts w:ascii="Times New Roman" w:hAnsi="Times New Roman" w:cs="Times New Roman"/>
+          <w:sz w:val="32"/>
+          <w:szCs w:val="32"/>
+          <w:lang w:val="en-US"/>
+        </w:rPr>
+      </w:pPr>
+      <w:r>
+        <w:rPr>
+          <w:rFonts w:ascii="Times New Roman" w:hAnsi="Times New Roman" w:cs="Times New Roman"/>
+          <w:sz w:val="32"/>
+          <w:szCs w:val="32"/>
+          <w:lang w:val="en-US"/>
+        </w:rPr>
+        <w:lastRenderedPageBreak/>
+        <w:t>Task 2</w:t>
       </w:r>
     </w:p>
     <w:p>
@@ -1652,10 +2465,10 @@
           <w:lang w:eastAsia="ru-RU"/>
         </w:rPr>
         <w:drawing>
-          <wp:inline distT="0" distB="0" distL="0" distR="0" wp14:anchorId="1DBD76A7" wp14:editId="6099BA79">
-            <wp:extent cx="6479540" cy="3985260"/>
-            <wp:effectExtent l="0" t="0" r="0" b="0"/>
-            <wp:docPr id="20" name="Рисунок 20"/>
+          <wp:inline distT="0" distB="0" distL="0" distR="0" wp14:anchorId="4A7CD5C9" wp14:editId="78EF2C44">
+            <wp:extent cx="6479540" cy="2588260"/>
+            <wp:effectExtent l="0" t="0" r="0" b="2540"/>
+            <wp:docPr id="19" name="Рисунок 19"/>
             <wp:cNvGraphicFramePr>
               <a:graphicFrameLocks xmlns:a="http://schemas.openxmlformats.org/drawingml/2006/main" noChangeAspect="1"/>
             </wp:cNvGraphicFramePr>
@@ -1675,7 +2488,7 @@
                   <pic:spPr>
                     <a:xfrm>
                       <a:off x="0" y="0"/>
-                      <a:ext cx="6479540" cy="3985260"/>
+                      <a:ext cx="6479540" cy="2588260"/>
                     </a:xfrm>
                     <a:prstGeom prst="rect">
                       <a:avLst/>
@@ -1693,19 +2506,19 @@
         <w:jc w:val="center"/>
         <w:rPr>
           <w:rFonts w:ascii="Times New Roman" w:hAnsi="Times New Roman" w:cs="Times New Roman"/>
-          <w:sz w:val="28"/>
-          <w:szCs w:val="28"/>
-          <w:lang w:val="en-US"/>
-        </w:rPr>
-      </w:pPr>
-      <w:r>
-        <w:rPr>
-          <w:rFonts w:ascii="Times New Roman" w:hAnsi="Times New Roman" w:cs="Times New Roman"/>
-          <w:sz w:val="28"/>
-          <w:szCs w:val="28"/>
-          <w:lang w:val="en-US"/>
-        </w:rPr>
-        <w:t>Task 4</w:t>
+          <w:sz w:val="32"/>
+          <w:szCs w:val="32"/>
+          <w:lang w:val="en-US"/>
+        </w:rPr>
+      </w:pPr>
+      <w:r>
+        <w:rPr>
+          <w:rFonts w:ascii="Times New Roman" w:hAnsi="Times New Roman" w:cs="Times New Roman"/>
+          <w:sz w:val="32"/>
+          <w:szCs w:val="32"/>
+          <w:lang w:val="en-US"/>
+        </w:rPr>
+        <w:t>Task 3</w:t>
       </w:r>
     </w:p>
     <w:p>
@@ -1723,12 +2536,11 @@
           <w:noProof/>
           <w:lang w:eastAsia="ru-RU"/>
         </w:rPr>
-        <w:lastRenderedPageBreak/>
         <w:drawing>
-          <wp:inline distT="0" distB="0" distL="0" distR="0" wp14:anchorId="70B63CF8" wp14:editId="0BC996AA">
-            <wp:extent cx="6479540" cy="3091815"/>
+          <wp:inline distT="0" distB="0" distL="0" distR="0" wp14:anchorId="1DBD76A7" wp14:editId="6099BA79">
+            <wp:extent cx="6479540" cy="3985260"/>
             <wp:effectExtent l="0" t="0" r="0" b="0"/>
-            <wp:docPr id="21" name="Рисунок 21"/>
+            <wp:docPr id="20" name="Рисунок 20"/>
             <wp:cNvGraphicFramePr>
               <a:graphicFrameLocks xmlns:a="http://schemas.openxmlformats.org/drawingml/2006/main" noChangeAspect="1"/>
             </wp:cNvGraphicFramePr>
@@ -1748,7 +2560,7 @@
                   <pic:spPr>
                     <a:xfrm>
                       <a:off x="0" y="0"/>
-                      <a:ext cx="6479540" cy="3091815"/>
+                      <a:ext cx="6479540" cy="3985260"/>
                     </a:xfrm>
                     <a:prstGeom prst="rect">
                       <a:avLst/>
@@ -1774,63 +2586,67 @@
     </w:p>
     <w:p>
       <w:pPr>
-        <w:pStyle w:val="2"/>
-        <w:shd w:val="clear" w:color="auto" w:fill="FFFFFF"/>
-        <w:spacing w:before="225" w:beforeAutospacing="0" w:after="75" w:afterAutospacing="0"/>
-        <w:jc w:val="center"/>
-        <w:rPr>
-          <w:lang w:val="en-US"/>
-        </w:rPr>
-      </w:pPr>
-      <w:r>
-        <w:rPr>
-          <w:lang w:val="en-US"/>
-        </w:rPr>
-        <w:t xml:space="preserve">Exercise </w:t>
-      </w:r>
-      <w:r>
-        <w:rPr>
-          <w:lang w:val="en-US"/>
-        </w:rPr>
-        <w:t>7</w:t>
-      </w:r>
-      <w:r>
-        <w:rPr>
-          <w:lang w:val="en-US"/>
-        </w:rPr>
-        <w:t xml:space="preserve">: </w:t>
-      </w:r>
-      <w:r>
-        <w:rPr>
-          <w:lang w:val="en-US"/>
-        </w:rPr>
-        <w:t xml:space="preserve">Managing </w:t>
-      </w:r>
-      <w:r>
-        <w:rPr>
-          <w:lang w:val="en-US"/>
-        </w:rPr>
-        <w:t>repositories</w:t>
-      </w:r>
-    </w:p>
-    <w:p>
-      <w:pPr>
-        <w:jc w:val="center"/>
-        <w:rPr>
-          <w:rFonts w:ascii="Times New Roman" w:hAnsi="Times New Roman" w:cs="Times New Roman"/>
-          <w:sz w:val="28"/>
-          <w:szCs w:val="28"/>
-          <w:lang w:val="en-US"/>
-        </w:rPr>
-      </w:pPr>
-      <w:r>
-        <w:rPr>
-          <w:rFonts w:ascii="Times New Roman" w:hAnsi="Times New Roman" w:cs="Times New Roman"/>
-          <w:sz w:val="28"/>
-          <w:szCs w:val="28"/>
-          <w:lang w:val="en-US"/>
-        </w:rPr>
-        <w:t>Task1</w:t>
+        <w:jc w:val="center"/>
+        <w:rPr>
+          <w:rFonts w:ascii="Times New Roman" w:hAnsi="Times New Roman" w:cs="Times New Roman"/>
+          <w:sz w:val="28"/>
+          <w:szCs w:val="28"/>
+          <w:lang w:val="en-US"/>
+        </w:rPr>
+      </w:pPr>
+    </w:p>
+    <w:p>
+      <w:pPr>
+        <w:jc w:val="center"/>
+        <w:rPr>
+          <w:rFonts w:ascii="Times New Roman" w:hAnsi="Times New Roman" w:cs="Times New Roman"/>
+          <w:sz w:val="28"/>
+          <w:szCs w:val="28"/>
+          <w:lang w:val="en-US"/>
+        </w:rPr>
+      </w:pPr>
+    </w:p>
+    <w:p>
+      <w:pPr>
+        <w:jc w:val="center"/>
+        <w:rPr>
+          <w:rFonts w:ascii="Times New Roman" w:hAnsi="Times New Roman" w:cs="Times New Roman"/>
+          <w:sz w:val="28"/>
+          <w:szCs w:val="28"/>
+          <w:lang w:val="en-US"/>
+        </w:rPr>
+      </w:pPr>
+    </w:p>
+    <w:p>
+      <w:pPr>
+        <w:jc w:val="center"/>
+        <w:rPr>
+          <w:rFonts w:ascii="Times New Roman" w:hAnsi="Times New Roman" w:cs="Times New Roman"/>
+          <w:sz w:val="28"/>
+          <w:szCs w:val="28"/>
+          <w:lang w:val="en-US"/>
+        </w:rPr>
+      </w:pPr>
+    </w:p>
+    <w:p>
+      <w:pPr>
+        <w:jc w:val="center"/>
+        <w:rPr>
+          <w:rFonts w:ascii="Times New Roman" w:hAnsi="Times New Roman" w:cs="Times New Roman"/>
+          <w:sz w:val="32"/>
+          <w:szCs w:val="32"/>
+          <w:lang w:val="en-US"/>
+        </w:rPr>
+      </w:pPr>
+      <w:r>
+        <w:rPr>
+          <w:rFonts w:ascii="Times New Roman" w:hAnsi="Times New Roman" w:cs="Times New Roman"/>
+          <w:sz w:val="32"/>
+          <w:szCs w:val="32"/>
+          <w:lang w:val="en-US"/>
+        </w:rPr>
+        <w:lastRenderedPageBreak/>
+        <w:t>Task 4</w:t>
       </w:r>
     </w:p>
     <w:p>
@@ -1849,10 +2665,10 @@
           <w:lang w:eastAsia="ru-RU"/>
         </w:rPr>
         <w:drawing>
-          <wp:inline distT="0" distB="0" distL="0" distR="0" wp14:anchorId="078FEE69" wp14:editId="45BE15F5">
-            <wp:extent cx="6479540" cy="2964180"/>
-            <wp:effectExtent l="0" t="0" r="0" b="7620"/>
-            <wp:docPr id="22" name="Рисунок 22"/>
+          <wp:inline distT="0" distB="0" distL="0" distR="0" wp14:anchorId="70B63CF8" wp14:editId="0BC996AA">
+            <wp:extent cx="6479540" cy="3091815"/>
+            <wp:effectExtent l="0" t="0" r="0" b="0"/>
+            <wp:docPr id="21" name="Рисунок 21"/>
             <wp:cNvGraphicFramePr>
               <a:graphicFrameLocks xmlns:a="http://schemas.openxmlformats.org/drawingml/2006/main" noChangeAspect="1"/>
             </wp:cNvGraphicFramePr>
@@ -1872,7 +2688,7 @@
                   <pic:spPr>
                     <a:xfrm>
                       <a:off x="0" y="0"/>
-                      <a:ext cx="6479540" cy="2964180"/>
+                      <a:ext cx="6479540" cy="3091815"/>
                     </a:xfrm>
                     <a:prstGeom prst="rect">
                       <a:avLst/>
@@ -1895,14 +2711,60 @@
           <w:lang w:val="en-US"/>
         </w:rPr>
       </w:pPr>
-      <w:r>
-        <w:rPr>
-          <w:rFonts w:ascii="Times New Roman" w:hAnsi="Times New Roman" w:cs="Times New Roman"/>
-          <w:sz w:val="28"/>
-          <w:szCs w:val="28"/>
-          <w:lang w:val="en-US"/>
-        </w:rPr>
-        <w:t>Task 2</w:t>
+    </w:p>
+    <w:p>
+      <w:pPr>
+        <w:pStyle w:val="2"/>
+        <w:shd w:val="clear" w:color="auto" w:fill="FFFFFF"/>
+        <w:spacing w:before="225" w:beforeAutospacing="0" w:after="75" w:afterAutospacing="0"/>
+        <w:jc w:val="center"/>
+        <w:rPr>
+          <w:lang w:val="en-US"/>
+        </w:rPr>
+      </w:pPr>
+      <w:r>
+        <w:rPr>
+          <w:lang w:val="en-US"/>
+        </w:rPr>
+        <w:t xml:space="preserve">Exercise </w:t>
+      </w:r>
+      <w:r>
+        <w:rPr>
+          <w:lang w:val="en-US"/>
+        </w:rPr>
+        <w:t>7</w:t>
+      </w:r>
+      <w:r>
+        <w:rPr>
+          <w:lang w:val="en-US"/>
+        </w:rPr>
+        <w:t xml:space="preserve">: </w:t>
+      </w:r>
+      <w:r>
+        <w:rPr>
+          <w:lang w:val="en-US"/>
+        </w:rPr>
+        <w:t>Managing repositories</w:t>
+      </w:r>
+    </w:p>
+    <w:p>
+      <w:pPr>
+        <w:jc w:val="center"/>
+        <w:rPr>
+          <w:rFonts w:ascii="Times New Roman" w:hAnsi="Times New Roman" w:cs="Times New Roman"/>
+          <w:sz w:val="32"/>
+          <w:szCs w:val="32"/>
+          <w:lang w:val="en-US"/>
+        </w:rPr>
+      </w:pPr>
+      <w:r>
+        <w:rPr>
+          <w:rFonts w:ascii="Times New Roman" w:hAnsi="Times New Roman" w:cs="Times New Roman"/>
+          <w:sz w:val="32"/>
+          <w:szCs w:val="32"/>
+          <w:lang w:val="en-US"/>
+        </w:rPr>
+        <w:t>Task1</w:t>
       </w:r>
     </w:p>
     <w:p>
@@ -1920,12 +2782,11 @@
           <w:noProof/>
           <w:lang w:eastAsia="ru-RU"/>
         </w:rPr>
-        <w:lastRenderedPageBreak/>
         <w:drawing>
-          <wp:inline distT="0" distB="0" distL="0" distR="0" wp14:anchorId="137A63CF" wp14:editId="78A88B82">
-            <wp:extent cx="6479540" cy="2566035"/>
-            <wp:effectExtent l="0" t="0" r="0" b="5715"/>
-            <wp:docPr id="23" name="Рисунок 23"/>
+          <wp:inline distT="0" distB="0" distL="0" distR="0" wp14:anchorId="078FEE69" wp14:editId="45BE15F5">
+            <wp:extent cx="6479540" cy="2964180"/>
+            <wp:effectExtent l="0" t="0" r="0" b="7620"/>
+            <wp:docPr id="22" name="Рисунок 22"/>
             <wp:cNvGraphicFramePr>
               <a:graphicFrameLocks xmlns:a="http://schemas.openxmlformats.org/drawingml/2006/main" noChangeAspect="1"/>
             </wp:cNvGraphicFramePr>
@@ -1945,7 +2806,7 @@
                   <pic:spPr>
                     <a:xfrm>
                       <a:off x="0" y="0"/>
-                      <a:ext cx="6479540" cy="2566035"/>
+                      <a:ext cx="6479540" cy="2964180"/>
                     </a:xfrm>
                     <a:prstGeom prst="rect">
                       <a:avLst/>
@@ -1960,13 +2821,79 @@
     </w:p>
     <w:p>
       <w:pPr>
-        <w:rPr>
-          <w:rFonts w:ascii="Times New Roman" w:hAnsi="Times New Roman" w:cs="Times New Roman"/>
-          <w:sz w:val="28"/>
-          <w:szCs w:val="28"/>
-          <w:lang w:val="en-US"/>
-        </w:rPr>
-      </w:pPr>
+        <w:jc w:val="center"/>
+        <w:rPr>
+          <w:rFonts w:ascii="Times New Roman" w:hAnsi="Times New Roman" w:cs="Times New Roman"/>
+          <w:sz w:val="28"/>
+          <w:szCs w:val="28"/>
+          <w:lang w:val="en-US"/>
+        </w:rPr>
+      </w:pPr>
+    </w:p>
+    <w:p>
+      <w:pPr>
+        <w:jc w:val="center"/>
+        <w:rPr>
+          <w:rFonts w:ascii="Times New Roman" w:hAnsi="Times New Roman" w:cs="Times New Roman"/>
+          <w:sz w:val="28"/>
+          <w:szCs w:val="28"/>
+          <w:lang w:val="en-US"/>
+        </w:rPr>
+      </w:pPr>
+    </w:p>
+    <w:p>
+      <w:pPr>
+        <w:jc w:val="center"/>
+        <w:rPr>
+          <w:rFonts w:ascii="Times New Roman" w:hAnsi="Times New Roman" w:cs="Times New Roman"/>
+          <w:sz w:val="28"/>
+          <w:szCs w:val="28"/>
+          <w:lang w:val="en-US"/>
+        </w:rPr>
+      </w:pPr>
+    </w:p>
+    <w:p>
+      <w:pPr>
+        <w:jc w:val="center"/>
+        <w:rPr>
+          <w:rFonts w:ascii="Times New Roman" w:hAnsi="Times New Roman" w:cs="Times New Roman"/>
+          <w:sz w:val="28"/>
+          <w:szCs w:val="28"/>
+          <w:lang w:val="en-US"/>
+        </w:rPr>
+      </w:pPr>
+    </w:p>
+    <w:p>
+      <w:pPr>
+        <w:jc w:val="center"/>
+        <w:rPr>
+          <w:rFonts w:ascii="Times New Roman" w:hAnsi="Times New Roman" w:cs="Times New Roman"/>
+          <w:sz w:val="28"/>
+          <w:szCs w:val="28"/>
+          <w:lang w:val="en-US"/>
+        </w:rPr>
+      </w:pPr>
+    </w:p>
+    <w:p>
+      <w:pPr>
+        <w:jc w:val="center"/>
+        <w:rPr>
+          <w:rFonts w:ascii="Times New Roman" w:hAnsi="Times New Roman" w:cs="Times New Roman"/>
+          <w:sz w:val="32"/>
+          <w:szCs w:val="32"/>
+          <w:lang w:val="en-US"/>
+        </w:rPr>
+      </w:pPr>
+      <w:r>
+        <w:rPr>
+          <w:rFonts w:ascii="Times New Roman" w:hAnsi="Times New Roman" w:cs="Times New Roman"/>
+          <w:sz w:val="32"/>
+          <w:szCs w:val="32"/>
+          <w:lang w:val="en-US"/>
+        </w:rPr>
+        <w:lastRenderedPageBreak/>
+        <w:t>Task 2</w:t>
+      </w:r>
     </w:p>
     <w:p>
       <w:pPr>
@@ -1984,10 +2911,10 @@
           <w:lang w:eastAsia="ru-RU"/>
         </w:rPr>
         <w:drawing>
-          <wp:inline distT="0" distB="0" distL="0" distR="0" wp14:anchorId="45FA52F2" wp14:editId="13249C41">
-            <wp:extent cx="6479540" cy="1560830"/>
-            <wp:effectExtent l="0" t="0" r="0" b="1270"/>
-            <wp:docPr id="24" name="Рисунок 24"/>
+          <wp:inline distT="0" distB="0" distL="0" distR="0" wp14:anchorId="137A63CF" wp14:editId="78A88B82">
+            <wp:extent cx="6479540" cy="2566035"/>
+            <wp:effectExtent l="0" t="0" r="0" b="5715"/>
+            <wp:docPr id="23" name="Рисунок 23"/>
             <wp:cNvGraphicFramePr>
               <a:graphicFrameLocks xmlns:a="http://schemas.openxmlformats.org/drawingml/2006/main" noChangeAspect="1"/>
             </wp:cNvGraphicFramePr>
@@ -2007,6 +2934,68 @@
                   <pic:spPr>
                     <a:xfrm>
                       <a:off x="0" y="0"/>
+                      <a:ext cx="6479540" cy="2566035"/>
+                    </a:xfrm>
+                    <a:prstGeom prst="rect">
+                      <a:avLst/>
+                    </a:prstGeom>
+                  </pic:spPr>
+                </pic:pic>
+              </a:graphicData>
+            </a:graphic>
+          </wp:inline>
+        </w:drawing>
+      </w:r>
+    </w:p>
+    <w:p>
+      <w:pPr>
+        <w:rPr>
+          <w:rFonts w:ascii="Times New Roman" w:hAnsi="Times New Roman" w:cs="Times New Roman"/>
+          <w:sz w:val="28"/>
+          <w:szCs w:val="28"/>
+          <w:lang w:val="en-US"/>
+        </w:rPr>
+      </w:pPr>
+    </w:p>
+    <w:p>
+      <w:pPr>
+        <w:jc w:val="center"/>
+        <w:rPr>
+          <w:rFonts w:ascii="Times New Roman" w:hAnsi="Times New Roman" w:cs="Times New Roman"/>
+          <w:sz w:val="28"/>
+          <w:szCs w:val="28"/>
+          <w:lang w:val="en-US"/>
+        </w:rPr>
+      </w:pPr>
+      <w:r>
+        <w:rPr>
+          <w:noProof/>
+          <w:lang w:eastAsia="ru-RU"/>
+        </w:rPr>
+        <w:drawing>
+          <wp:inline distT="0" distB="0" distL="0" distR="0" wp14:anchorId="45FA52F2" wp14:editId="13249C41">
+            <wp:extent cx="6479540" cy="1560830"/>
+            <wp:effectExtent l="0" t="0" r="0" b="1270"/>
+            <wp:docPr id="24" name="Рисунок 24"/>
+            <wp:cNvGraphicFramePr>
+              <a:graphicFrameLocks xmlns:a="http://schemas.openxmlformats.org/drawingml/2006/main" noChangeAspect="1"/>
+            </wp:cNvGraphicFramePr>
+            <a:graphic xmlns:a="http://schemas.openxmlformats.org/drawingml/2006/main">
+              <a:graphicData uri="http://schemas.openxmlformats.org/drawingml/2006/picture">
+                <pic:pic xmlns:pic="http://schemas.openxmlformats.org/drawingml/2006/picture">
+                  <pic:nvPicPr>
+                    <pic:cNvPr id="1" name=""/>
+                    <pic:cNvPicPr/>
+                  </pic:nvPicPr>
+                  <pic:blipFill>
+                    <a:blip r:embed="rId28"/>
+                    <a:stretch>
+                      <a:fillRect/>
+                    </a:stretch>
+                  </pic:blipFill>
+                  <pic:spPr>
+                    <a:xfrm>
+                      <a:off x="0" y="0"/>
                       <a:ext cx="6479540" cy="1560830"/>
                     </a:xfrm>
                     <a:prstGeom prst="rect">
@@ -2019,8 +3008,6 @@
           </wp:inline>
         </w:drawing>
       </w:r>
-      <w:bookmarkStart w:id="0" w:name="_GoBack"/>
-      <w:bookmarkEnd w:id="0"/>
     </w:p>
     <w:sectPr>
       <w:pgSz w:w="11906" w:h="16838"/>

</xml_diff>